<commit_message>
Started work on the login controller and model
POST requests are now sent to PHP and handled by the login controller.
</commit_message>
<xml_diff>
--- a/ExamWebsite/Documents/Dev Log draft.docx
+++ b/ExamWebsite/Documents/Dev Log draft.docx
@@ -173,9 +173,409 @@
     </w:p>
     <w:p>
       <w:pPr>
-        <w:pStyle w:val="ListParagraph"/>
-      </w:pPr>
-    </w:p>
+        <w:ind w:left="360"/>
+      </w:pPr>
+    </w:p>
+    <w:p/>
+    <w:p/>
+    <w:p/>
+    <w:p/>
+    <w:p/>
+    <w:p/>
+    <w:p/>
+    <w:p/>
+    <w:p>
+      <w:pPr>
+        <w:rPr>
+          <w:noProof/>
+        </w:rPr>
+      </w:pPr>
+      <w:r>
+        <w:rPr>
+          <w:noProof/>
+        </w:rPr>
+        <w:drawing>
+          <wp:inline distT="0" distB="0" distL="0" distR="0" wp14:anchorId="354A80A8" wp14:editId="0C0E2BFD">
+            <wp:extent cx="5731510" cy="3223895"/>
+            <wp:effectExtent l="0" t="0" r="2540" b="0"/>
+            <wp:docPr id="2" name="Picture 2" descr="A screenshot of a computer&#10;&#10;Description automatically generated"/>
+            <wp:cNvGraphicFramePr>
+              <a:graphicFrameLocks xmlns:a="http://schemas.openxmlformats.org/drawingml/2006/main" noChangeAspect="1"/>
+            </wp:cNvGraphicFramePr>
+            <a:graphic xmlns:a="http://schemas.openxmlformats.org/drawingml/2006/main">
+              <a:graphicData uri="http://schemas.openxmlformats.org/drawingml/2006/picture">
+                <pic:pic xmlns:pic="http://schemas.openxmlformats.org/drawingml/2006/picture">
+                  <pic:nvPicPr>
+                    <pic:cNvPr id="2" name="Picture 2" descr="A screenshot of a computer&#10;&#10;Description automatically generated"/>
+                    <pic:cNvPicPr/>
+                  </pic:nvPicPr>
+                  <pic:blipFill>
+                    <a:blip r:embed="rId6"/>
+                    <a:stretch>
+                      <a:fillRect/>
+                    </a:stretch>
+                  </pic:blipFill>
+                  <pic:spPr>
+                    <a:xfrm>
+                      <a:off x="0" y="0"/>
+                      <a:ext cx="5731510" cy="3223895"/>
+                    </a:xfrm>
+                    <a:prstGeom prst="rect">
+                      <a:avLst/>
+                    </a:prstGeom>
+                  </pic:spPr>
+                </pic:pic>
+              </a:graphicData>
+            </a:graphic>
+          </wp:inline>
+        </w:drawing>
+      </w:r>
+    </w:p>
+    <w:p>
+      <w:pPr>
+        <w:pStyle w:val="ListParagraph"/>
+        <w:numPr>
+          <w:ilvl w:val="0"/>
+          <w:numId w:val="3"/>
+        </w:numPr>
+      </w:pPr>
+      <w:r>
+        <w:t>Finished the sign up and login UI</w:t>
+      </w:r>
+    </w:p>
+    <w:p>
+      <w:pPr>
+        <w:pStyle w:val="ListParagraph"/>
+        <w:numPr>
+          <w:ilvl w:val="0"/>
+          <w:numId w:val="3"/>
+        </w:numPr>
+      </w:pPr>
+      <w:r>
+        <w:t>Made the layout dynamic using jQuery</w:t>
+      </w:r>
+    </w:p>
+    <w:p>
+      <w:pPr>
+        <w:pStyle w:val="ListParagraph"/>
+        <w:numPr>
+          <w:ilvl w:val="0"/>
+          <w:numId w:val="3"/>
+        </w:numPr>
+      </w:pPr>
+      <w:r>
+        <w:t xml:space="preserve">Created a Go Back button for better user experience </w:t>
+      </w:r>
+    </w:p>
+    <w:p>
+      <w:pPr>
+        <w:ind w:left="360"/>
+        <w:rPr>
+          <w:noProof/>
+        </w:rPr>
+      </w:pPr>
+      <w:r>
+        <w:rPr>
+          <w:noProof/>
+        </w:rPr>
+        <w:drawing>
+          <wp:inline distT="0" distB="0" distL="0" distR="0" wp14:anchorId="18257D2B" wp14:editId="2FE1C1F1">
+            <wp:extent cx="5731510" cy="3223895"/>
+            <wp:effectExtent l="0" t="0" r="2540" b="0"/>
+            <wp:docPr id="3" name="Picture 3" descr="A screenshot of a computer&#10;&#10;Description automatically generated"/>
+            <wp:cNvGraphicFramePr>
+              <a:graphicFrameLocks xmlns:a="http://schemas.openxmlformats.org/drawingml/2006/main" noChangeAspect="1"/>
+            </wp:cNvGraphicFramePr>
+            <a:graphic xmlns:a="http://schemas.openxmlformats.org/drawingml/2006/main">
+              <a:graphicData uri="http://schemas.openxmlformats.org/drawingml/2006/picture">
+                <pic:pic xmlns:pic="http://schemas.openxmlformats.org/drawingml/2006/picture">
+                  <pic:nvPicPr>
+                    <pic:cNvPr id="3" name="Picture 3" descr="A screenshot of a computer&#10;&#10;Description automatically generated"/>
+                    <pic:cNvPicPr/>
+                  </pic:nvPicPr>
+                  <pic:blipFill>
+                    <a:blip r:embed="rId7"/>
+                    <a:stretch>
+                      <a:fillRect/>
+                    </a:stretch>
+                  </pic:blipFill>
+                  <pic:spPr>
+                    <a:xfrm>
+                      <a:off x="0" y="0"/>
+                      <a:ext cx="5731510" cy="3223895"/>
+                    </a:xfrm>
+                    <a:prstGeom prst="rect">
+                      <a:avLst/>
+                    </a:prstGeom>
+                  </pic:spPr>
+                </pic:pic>
+              </a:graphicData>
+            </a:graphic>
+          </wp:inline>
+        </w:drawing>
+      </w:r>
+    </w:p>
+    <w:p>
+      <w:pPr>
+        <w:rPr>
+          <w:noProof/>
+        </w:rPr>
+      </w:pPr>
+    </w:p>
+    <w:p>
+      <w:pPr>
+        <w:tabs>
+          <w:tab w:val="left" w:pos="6192"/>
+        </w:tabs>
+      </w:pPr>
+      <w:r>
+        <w:tab/>
+      </w:r>
+    </w:p>
+    <w:p>
+      <w:pPr>
+        <w:tabs>
+          <w:tab w:val="left" w:pos="6192"/>
+        </w:tabs>
+      </w:pPr>
+    </w:p>
+    <w:p>
+      <w:pPr>
+        <w:tabs>
+          <w:tab w:val="left" w:pos="6192"/>
+        </w:tabs>
+      </w:pPr>
+      <w:r>
+        <w:lastRenderedPageBreak/>
+        <w:br/>
+      </w:r>
+      <w:r>
+        <w:br/>
+        <w:t>Day 3</w:t>
+      </w:r>
+    </w:p>
+    <w:p>
+      <w:pPr>
+        <w:tabs>
+          <w:tab w:val="left" w:pos="6192"/>
+        </w:tabs>
+      </w:pPr>
+      <w:r>
+        <w:rPr>
+          <w:noProof/>
+        </w:rPr>
+        <w:drawing>
+          <wp:inline distT="0" distB="0" distL="0" distR="0" wp14:anchorId="2835611C" wp14:editId="58C82507">
+            <wp:extent cx="5731510" cy="3223895"/>
+            <wp:effectExtent l="0" t="0" r="2540" b="0"/>
+            <wp:docPr id="4" name="Picture 4" descr="Graphical user interface, text, application, email&#10;&#10;Description automatically generated"/>
+            <wp:cNvGraphicFramePr>
+              <a:graphicFrameLocks xmlns:a="http://schemas.openxmlformats.org/drawingml/2006/main" noChangeAspect="1"/>
+            </wp:cNvGraphicFramePr>
+            <a:graphic xmlns:a="http://schemas.openxmlformats.org/drawingml/2006/main">
+              <a:graphicData uri="http://schemas.openxmlformats.org/drawingml/2006/picture">
+                <pic:pic xmlns:pic="http://schemas.openxmlformats.org/drawingml/2006/picture">
+                  <pic:nvPicPr>
+                    <pic:cNvPr id="4" name="Picture 4" descr="Graphical user interface, text, application, email&#10;&#10;Description automatically generated"/>
+                    <pic:cNvPicPr/>
+                  </pic:nvPicPr>
+                  <pic:blipFill>
+                    <a:blip r:embed="rId8"/>
+                    <a:stretch>
+                      <a:fillRect/>
+                    </a:stretch>
+                  </pic:blipFill>
+                  <pic:spPr>
+                    <a:xfrm>
+                      <a:off x="0" y="0"/>
+                      <a:ext cx="5731510" cy="3223895"/>
+                    </a:xfrm>
+                    <a:prstGeom prst="rect">
+                      <a:avLst/>
+                    </a:prstGeom>
+                  </pic:spPr>
+                </pic:pic>
+              </a:graphicData>
+            </a:graphic>
+          </wp:inline>
+        </w:drawing>
+      </w:r>
+    </w:p>
+    <w:p>
+      <w:pPr>
+        <w:rPr>
+          <w:noProof/>
+        </w:rPr>
+      </w:pPr>
+      <w:r>
+        <w:rPr>
+          <w:noProof/>
+        </w:rPr>
+        <w:drawing>
+          <wp:inline distT="0" distB="0" distL="0" distR="0" wp14:anchorId="517F0621" wp14:editId="28873B25">
+            <wp:extent cx="5731510" cy="3223895"/>
+            <wp:effectExtent l="0" t="0" r="2540" b="0"/>
+            <wp:docPr id="5" name="Picture 5" descr="A screenshot of a computer&#10;&#10;Description automatically generated"/>
+            <wp:cNvGraphicFramePr>
+              <a:graphicFrameLocks xmlns:a="http://schemas.openxmlformats.org/drawingml/2006/main" noChangeAspect="1"/>
+            </wp:cNvGraphicFramePr>
+            <a:graphic xmlns:a="http://schemas.openxmlformats.org/drawingml/2006/main">
+              <a:graphicData uri="http://schemas.openxmlformats.org/drawingml/2006/picture">
+                <pic:pic xmlns:pic="http://schemas.openxmlformats.org/drawingml/2006/picture">
+                  <pic:nvPicPr>
+                    <pic:cNvPr id="5" name="Picture 5" descr="A screenshot of a computer&#10;&#10;Description automatically generated"/>
+                    <pic:cNvPicPr/>
+                  </pic:nvPicPr>
+                  <pic:blipFill>
+                    <a:blip r:embed="rId9"/>
+                    <a:stretch>
+                      <a:fillRect/>
+                    </a:stretch>
+                  </pic:blipFill>
+                  <pic:spPr>
+                    <a:xfrm>
+                      <a:off x="0" y="0"/>
+                      <a:ext cx="5731510" cy="3223895"/>
+                    </a:xfrm>
+                    <a:prstGeom prst="rect">
+                      <a:avLst/>
+                    </a:prstGeom>
+                  </pic:spPr>
+                </pic:pic>
+              </a:graphicData>
+            </a:graphic>
+          </wp:inline>
+        </w:drawing>
+      </w:r>
+    </w:p>
+    <w:p>
+      <w:pPr>
+        <w:rPr>
+          <w:noProof/>
+        </w:rPr>
+      </w:pPr>
+      <w:r>
+        <w:rPr>
+          <w:noProof/>
+        </w:rPr>
+        <w:lastRenderedPageBreak/>
+        <w:drawing>
+          <wp:inline distT="0" distB="0" distL="0" distR="0" wp14:anchorId="47E3D463" wp14:editId="5C6A6D0E">
+            <wp:extent cx="5731510" cy="3223895"/>
+            <wp:effectExtent l="0" t="0" r="2540" b="0"/>
+            <wp:docPr id="7" name="Picture 7" descr="A screenshot of a computer&#10;&#10;Description automatically generated with medium confidence"/>
+            <wp:cNvGraphicFramePr>
+              <a:graphicFrameLocks xmlns:a="http://schemas.openxmlformats.org/drawingml/2006/main" noChangeAspect="1"/>
+            </wp:cNvGraphicFramePr>
+            <a:graphic xmlns:a="http://schemas.openxmlformats.org/drawingml/2006/main">
+              <a:graphicData uri="http://schemas.openxmlformats.org/drawingml/2006/picture">
+                <pic:pic xmlns:pic="http://schemas.openxmlformats.org/drawingml/2006/picture">
+                  <pic:nvPicPr>
+                    <pic:cNvPr id="7" name="Picture 7" descr="A screenshot of a computer&#10;&#10;Description automatically generated with medium confidence"/>
+                    <pic:cNvPicPr/>
+                  </pic:nvPicPr>
+                  <pic:blipFill>
+                    <a:blip r:embed="rId10"/>
+                    <a:stretch>
+                      <a:fillRect/>
+                    </a:stretch>
+                  </pic:blipFill>
+                  <pic:spPr>
+                    <a:xfrm>
+                      <a:off x="0" y="0"/>
+                      <a:ext cx="5731510" cy="3223895"/>
+                    </a:xfrm>
+                    <a:prstGeom prst="rect">
+                      <a:avLst/>
+                    </a:prstGeom>
+                  </pic:spPr>
+                </pic:pic>
+              </a:graphicData>
+            </a:graphic>
+          </wp:inline>
+        </w:drawing>
+      </w:r>
+    </w:p>
+    <w:p>
+      <w:pPr>
+        <w:rPr>
+          <w:noProof/>
+        </w:rPr>
+      </w:pPr>
+    </w:p>
+    <w:p>
+      <w:pPr>
+        <w:pStyle w:val="ListParagraph"/>
+        <w:numPr>
+          <w:ilvl w:val="0"/>
+          <w:numId w:val="4"/>
+        </w:numPr>
+      </w:pPr>
+      <w:r>
+        <w:t>Started working on the login system for students and teachers using Model View Controller.</w:t>
+      </w:r>
+    </w:p>
+    <w:p>
+      <w:pPr>
+        <w:pStyle w:val="ListParagraph"/>
+        <w:numPr>
+          <w:ilvl w:val="0"/>
+          <w:numId w:val="4"/>
+        </w:numPr>
+      </w:pPr>
+      <w:r>
+        <w:t>Created a database with a Students and Teachers table</w:t>
+      </w:r>
+    </w:p>
+    <w:p>
+      <w:pPr>
+        <w:pStyle w:val="ListParagraph"/>
+        <w:numPr>
+          <w:ilvl w:val="0"/>
+          <w:numId w:val="4"/>
+        </w:numPr>
+      </w:pPr>
+      <w:r>
+        <w:t>Login page sends POST data to PHP script</w:t>
+      </w:r>
+    </w:p>
+    <w:p>
+      <w:pPr>
+        <w:pStyle w:val="ListParagraph"/>
+        <w:numPr>
+          <w:ilvl w:val="0"/>
+          <w:numId w:val="4"/>
+        </w:numPr>
+      </w:pPr>
+      <w:r>
+        <w:t>Script calls Login Controller</w:t>
+      </w:r>
+    </w:p>
+    <w:p>
+      <w:pPr>
+        <w:pStyle w:val="ListParagraph"/>
+        <w:numPr>
+          <w:ilvl w:val="0"/>
+          <w:numId w:val="4"/>
+        </w:numPr>
+      </w:pPr>
+      <w:r>
+        <w:t>Login controller validates inputs and handles the login or sign-up procedure using the User Model</w:t>
+      </w:r>
+    </w:p>
+    <w:p>
+      <w:pPr>
+        <w:pStyle w:val="ListParagraph"/>
+        <w:numPr>
+          <w:ilvl w:val="0"/>
+          <w:numId w:val="4"/>
+        </w:numPr>
+      </w:pPr>
+      <w:r>
+        <w:t>Made sure code is well commented</w:t>
+      </w:r>
+    </w:p>
+    <w:p/>
     <w:sectPr>
       <w:pgSz w:w="11906" w:h="16838"/>
       <w:pgMar w:top="1440" w:right="1440" w:bottom="1440" w:left="1440" w:header="708" w:footer="708" w:gutter="0"/>
@@ -414,11 +814,243 @@
       </w:rPr>
     </w:lvl>
   </w:abstractNum>
+  <w:abstractNum w:abstractNumId="2" w15:restartNumberingAfterBreak="0">
+    <w:nsid w:val="482E408B"/>
+    <w:multiLevelType w:val="hybridMultilevel"/>
+    <w:tmpl w:val="9DE02F50"/>
+    <w:lvl w:ilvl="0" w:tplc="08090001">
+      <w:start w:val="1"/>
+      <w:numFmt w:val="bullet"/>
+      <w:lvlText w:val=""/>
+      <w:lvlJc w:val="left"/>
+      <w:pPr>
+        <w:ind w:left="720" w:hanging="360"/>
+      </w:pPr>
+      <w:rPr>
+        <w:rFonts w:ascii="Symbol" w:hAnsi="Symbol" w:hint="default"/>
+      </w:rPr>
+    </w:lvl>
+    <w:lvl w:ilvl="1" w:tplc="08090003" w:tentative="1">
+      <w:start w:val="1"/>
+      <w:numFmt w:val="bullet"/>
+      <w:lvlText w:val="o"/>
+      <w:lvlJc w:val="left"/>
+      <w:pPr>
+        <w:ind w:left="1440" w:hanging="360"/>
+      </w:pPr>
+      <w:rPr>
+        <w:rFonts w:ascii="Courier New" w:hAnsi="Courier New" w:cs="Courier New" w:hint="default"/>
+      </w:rPr>
+    </w:lvl>
+    <w:lvl w:ilvl="2" w:tplc="08090005" w:tentative="1">
+      <w:start w:val="1"/>
+      <w:numFmt w:val="bullet"/>
+      <w:lvlText w:val=""/>
+      <w:lvlJc w:val="left"/>
+      <w:pPr>
+        <w:ind w:left="2160" w:hanging="360"/>
+      </w:pPr>
+      <w:rPr>
+        <w:rFonts w:ascii="Wingdings" w:hAnsi="Wingdings" w:hint="default"/>
+      </w:rPr>
+    </w:lvl>
+    <w:lvl w:ilvl="3" w:tplc="08090001" w:tentative="1">
+      <w:start w:val="1"/>
+      <w:numFmt w:val="bullet"/>
+      <w:lvlText w:val=""/>
+      <w:lvlJc w:val="left"/>
+      <w:pPr>
+        <w:ind w:left="2880" w:hanging="360"/>
+      </w:pPr>
+      <w:rPr>
+        <w:rFonts w:ascii="Symbol" w:hAnsi="Symbol" w:hint="default"/>
+      </w:rPr>
+    </w:lvl>
+    <w:lvl w:ilvl="4" w:tplc="08090003" w:tentative="1">
+      <w:start w:val="1"/>
+      <w:numFmt w:val="bullet"/>
+      <w:lvlText w:val="o"/>
+      <w:lvlJc w:val="left"/>
+      <w:pPr>
+        <w:ind w:left="3600" w:hanging="360"/>
+      </w:pPr>
+      <w:rPr>
+        <w:rFonts w:ascii="Courier New" w:hAnsi="Courier New" w:cs="Courier New" w:hint="default"/>
+      </w:rPr>
+    </w:lvl>
+    <w:lvl w:ilvl="5" w:tplc="08090005" w:tentative="1">
+      <w:start w:val="1"/>
+      <w:numFmt w:val="bullet"/>
+      <w:lvlText w:val=""/>
+      <w:lvlJc w:val="left"/>
+      <w:pPr>
+        <w:ind w:left="4320" w:hanging="360"/>
+      </w:pPr>
+      <w:rPr>
+        <w:rFonts w:ascii="Wingdings" w:hAnsi="Wingdings" w:hint="default"/>
+      </w:rPr>
+    </w:lvl>
+    <w:lvl w:ilvl="6" w:tplc="08090001" w:tentative="1">
+      <w:start w:val="1"/>
+      <w:numFmt w:val="bullet"/>
+      <w:lvlText w:val=""/>
+      <w:lvlJc w:val="left"/>
+      <w:pPr>
+        <w:ind w:left="5040" w:hanging="360"/>
+      </w:pPr>
+      <w:rPr>
+        <w:rFonts w:ascii="Symbol" w:hAnsi="Symbol" w:hint="default"/>
+      </w:rPr>
+    </w:lvl>
+    <w:lvl w:ilvl="7" w:tplc="08090003" w:tentative="1">
+      <w:start w:val="1"/>
+      <w:numFmt w:val="bullet"/>
+      <w:lvlText w:val="o"/>
+      <w:lvlJc w:val="left"/>
+      <w:pPr>
+        <w:ind w:left="5760" w:hanging="360"/>
+      </w:pPr>
+      <w:rPr>
+        <w:rFonts w:ascii="Courier New" w:hAnsi="Courier New" w:cs="Courier New" w:hint="default"/>
+      </w:rPr>
+    </w:lvl>
+    <w:lvl w:ilvl="8" w:tplc="08090005" w:tentative="1">
+      <w:start w:val="1"/>
+      <w:numFmt w:val="bullet"/>
+      <w:lvlText w:val=""/>
+      <w:lvlJc w:val="left"/>
+      <w:pPr>
+        <w:ind w:left="6480" w:hanging="360"/>
+      </w:pPr>
+      <w:rPr>
+        <w:rFonts w:ascii="Wingdings" w:hAnsi="Wingdings" w:hint="default"/>
+      </w:rPr>
+    </w:lvl>
+  </w:abstractNum>
+  <w:abstractNum w:abstractNumId="3" w15:restartNumberingAfterBreak="0">
+    <w:nsid w:val="58BC5B24"/>
+    <w:multiLevelType w:val="hybridMultilevel"/>
+    <w:tmpl w:val="60CCDAC8"/>
+    <w:lvl w:ilvl="0" w:tplc="08090001">
+      <w:start w:val="1"/>
+      <w:numFmt w:val="bullet"/>
+      <w:lvlText w:val=""/>
+      <w:lvlJc w:val="left"/>
+      <w:pPr>
+        <w:ind w:left="720" w:hanging="360"/>
+      </w:pPr>
+      <w:rPr>
+        <w:rFonts w:ascii="Symbol" w:hAnsi="Symbol" w:hint="default"/>
+      </w:rPr>
+    </w:lvl>
+    <w:lvl w:ilvl="1" w:tplc="08090003" w:tentative="1">
+      <w:start w:val="1"/>
+      <w:numFmt w:val="bullet"/>
+      <w:lvlText w:val="o"/>
+      <w:lvlJc w:val="left"/>
+      <w:pPr>
+        <w:ind w:left="1440" w:hanging="360"/>
+      </w:pPr>
+      <w:rPr>
+        <w:rFonts w:ascii="Courier New" w:hAnsi="Courier New" w:cs="Courier New" w:hint="default"/>
+      </w:rPr>
+    </w:lvl>
+    <w:lvl w:ilvl="2" w:tplc="08090005" w:tentative="1">
+      <w:start w:val="1"/>
+      <w:numFmt w:val="bullet"/>
+      <w:lvlText w:val=""/>
+      <w:lvlJc w:val="left"/>
+      <w:pPr>
+        <w:ind w:left="2160" w:hanging="360"/>
+      </w:pPr>
+      <w:rPr>
+        <w:rFonts w:ascii="Wingdings" w:hAnsi="Wingdings" w:hint="default"/>
+      </w:rPr>
+    </w:lvl>
+    <w:lvl w:ilvl="3" w:tplc="08090001" w:tentative="1">
+      <w:start w:val="1"/>
+      <w:numFmt w:val="bullet"/>
+      <w:lvlText w:val=""/>
+      <w:lvlJc w:val="left"/>
+      <w:pPr>
+        <w:ind w:left="2880" w:hanging="360"/>
+      </w:pPr>
+      <w:rPr>
+        <w:rFonts w:ascii="Symbol" w:hAnsi="Symbol" w:hint="default"/>
+      </w:rPr>
+    </w:lvl>
+    <w:lvl w:ilvl="4" w:tplc="08090003" w:tentative="1">
+      <w:start w:val="1"/>
+      <w:numFmt w:val="bullet"/>
+      <w:lvlText w:val="o"/>
+      <w:lvlJc w:val="left"/>
+      <w:pPr>
+        <w:ind w:left="3600" w:hanging="360"/>
+      </w:pPr>
+      <w:rPr>
+        <w:rFonts w:ascii="Courier New" w:hAnsi="Courier New" w:cs="Courier New" w:hint="default"/>
+      </w:rPr>
+    </w:lvl>
+    <w:lvl w:ilvl="5" w:tplc="08090005" w:tentative="1">
+      <w:start w:val="1"/>
+      <w:numFmt w:val="bullet"/>
+      <w:lvlText w:val=""/>
+      <w:lvlJc w:val="left"/>
+      <w:pPr>
+        <w:ind w:left="4320" w:hanging="360"/>
+      </w:pPr>
+      <w:rPr>
+        <w:rFonts w:ascii="Wingdings" w:hAnsi="Wingdings" w:hint="default"/>
+      </w:rPr>
+    </w:lvl>
+    <w:lvl w:ilvl="6" w:tplc="08090001" w:tentative="1">
+      <w:start w:val="1"/>
+      <w:numFmt w:val="bullet"/>
+      <w:lvlText w:val=""/>
+      <w:lvlJc w:val="left"/>
+      <w:pPr>
+        <w:ind w:left="5040" w:hanging="360"/>
+      </w:pPr>
+      <w:rPr>
+        <w:rFonts w:ascii="Symbol" w:hAnsi="Symbol" w:hint="default"/>
+      </w:rPr>
+    </w:lvl>
+    <w:lvl w:ilvl="7" w:tplc="08090003" w:tentative="1">
+      <w:start w:val="1"/>
+      <w:numFmt w:val="bullet"/>
+      <w:lvlText w:val="o"/>
+      <w:lvlJc w:val="left"/>
+      <w:pPr>
+        <w:ind w:left="5760" w:hanging="360"/>
+      </w:pPr>
+      <w:rPr>
+        <w:rFonts w:ascii="Courier New" w:hAnsi="Courier New" w:cs="Courier New" w:hint="default"/>
+      </w:rPr>
+    </w:lvl>
+    <w:lvl w:ilvl="8" w:tplc="08090005" w:tentative="1">
+      <w:start w:val="1"/>
+      <w:numFmt w:val="bullet"/>
+      <w:lvlText w:val=""/>
+      <w:lvlJc w:val="left"/>
+      <w:pPr>
+        <w:ind w:left="6480" w:hanging="360"/>
+      </w:pPr>
+      <w:rPr>
+        <w:rFonts w:ascii="Wingdings" w:hAnsi="Wingdings" w:hint="default"/>
+      </w:rPr>
+    </w:lvl>
+  </w:abstractNum>
   <w:num w:numId="1">
     <w:abstractNumId w:val="0"/>
   </w:num>
   <w:num w:numId="2">
     <w:abstractNumId w:val="1"/>
+  </w:num>
+  <w:num w:numId="3">
+    <w:abstractNumId w:val="2"/>
+  </w:num>
+  <w:num w:numId="4">
+    <w:abstractNumId w:val="3"/>
   </w:num>
 </w:numbering>
 </file>

</xml_diff>

<commit_message>
Started work on dashboard
</commit_message>
<xml_diff>
--- a/ExamWebsite/Documents/Dev Log draft.docx
+++ b/ExamWebsite/Documents/Dev Log draft.docx
@@ -99,198 +99,6 @@
                 <pic:pic xmlns:pic="http://schemas.openxmlformats.org/drawingml/2006/picture">
                   <pic:nvPicPr>
                     <pic:cNvPr id="1" name="Picture 1" descr="A screenshot of a computer&#10;&#10;Description automatically generated"/>
-                    <pic:cNvPicPr/>
-                  </pic:nvPicPr>
-                  <pic:blipFill>
-                    <a:blip r:embed="rId5"/>
-                    <a:stretch>
-                      <a:fillRect/>
-                    </a:stretch>
-                  </pic:blipFill>
-                  <pic:spPr>
-                    <a:xfrm>
-                      <a:off x="0" y="0"/>
-                      <a:ext cx="5731510" cy="3223895"/>
-                    </a:xfrm>
-                    <a:prstGeom prst="rect">
-                      <a:avLst/>
-                    </a:prstGeom>
-                  </pic:spPr>
-                </pic:pic>
-              </a:graphicData>
-            </a:graphic>
-          </wp:inline>
-        </w:drawing>
-      </w:r>
-    </w:p>
-    <w:p>
-      <w:pPr>
-        <w:pStyle w:val="ListParagraph"/>
-        <w:numPr>
-          <w:ilvl w:val="0"/>
-          <w:numId w:val="2"/>
-        </w:numPr>
-      </w:pPr>
-      <w:r>
-        <w:t>Although the main content of the page will not be using AJAX to save time for more important features, I have added a smooth page transition using jQuery to fade between pages.</w:t>
-      </w:r>
-    </w:p>
-    <w:p>
-      <w:pPr>
-        <w:pStyle w:val="ListParagraph"/>
-        <w:numPr>
-          <w:ilvl w:val="0"/>
-          <w:numId w:val="2"/>
-        </w:numPr>
-      </w:pPr>
-      <w:r>
-        <w:t>Changed to a different font</w:t>
-      </w:r>
-    </w:p>
-    <w:p>
-      <w:pPr>
-        <w:pStyle w:val="ListParagraph"/>
-        <w:numPr>
-          <w:ilvl w:val="0"/>
-          <w:numId w:val="2"/>
-        </w:numPr>
-      </w:pPr>
-      <w:r>
-        <w:t>Implemented flex containers to make the page usable on different device types</w:t>
-      </w:r>
-    </w:p>
-    <w:p>
-      <w:pPr>
-        <w:pStyle w:val="ListParagraph"/>
-        <w:numPr>
-          <w:ilvl w:val="0"/>
-          <w:numId w:val="2"/>
-        </w:numPr>
-      </w:pPr>
-      <w:r>
-        <w:t>Created a basic To-Do list in OneNote, will work on more tomorrow.</w:t>
-      </w:r>
-    </w:p>
-    <w:p>
-      <w:pPr>
-        <w:ind w:left="360"/>
-      </w:pPr>
-    </w:p>
-    <w:p/>
-    <w:p/>
-    <w:p/>
-    <w:p/>
-    <w:p/>
-    <w:p/>
-    <w:p/>
-    <w:p/>
-    <w:p>
-      <w:pPr>
-        <w:rPr>
-          <w:noProof/>
-        </w:rPr>
-      </w:pPr>
-      <w:r>
-        <w:rPr>
-          <w:noProof/>
-        </w:rPr>
-        <w:drawing>
-          <wp:inline distT="0" distB="0" distL="0" distR="0" wp14:anchorId="354A80A8" wp14:editId="0C0E2BFD">
-            <wp:extent cx="5731510" cy="3223895"/>
-            <wp:effectExtent l="0" t="0" r="2540" b="0"/>
-            <wp:docPr id="2" name="Picture 2" descr="A screenshot of a computer&#10;&#10;Description automatically generated"/>
-            <wp:cNvGraphicFramePr>
-              <a:graphicFrameLocks xmlns:a="http://schemas.openxmlformats.org/drawingml/2006/main" noChangeAspect="1"/>
-            </wp:cNvGraphicFramePr>
-            <a:graphic xmlns:a="http://schemas.openxmlformats.org/drawingml/2006/main">
-              <a:graphicData uri="http://schemas.openxmlformats.org/drawingml/2006/picture">
-                <pic:pic xmlns:pic="http://schemas.openxmlformats.org/drawingml/2006/picture">
-                  <pic:nvPicPr>
-                    <pic:cNvPr id="2" name="Picture 2" descr="A screenshot of a computer&#10;&#10;Description automatically generated"/>
-                    <pic:cNvPicPr/>
-                  </pic:nvPicPr>
-                  <pic:blipFill>
-                    <a:blip r:embed="rId6"/>
-                    <a:stretch>
-                      <a:fillRect/>
-                    </a:stretch>
-                  </pic:blipFill>
-                  <pic:spPr>
-                    <a:xfrm>
-                      <a:off x="0" y="0"/>
-                      <a:ext cx="5731510" cy="3223895"/>
-                    </a:xfrm>
-                    <a:prstGeom prst="rect">
-                      <a:avLst/>
-                    </a:prstGeom>
-                  </pic:spPr>
-                </pic:pic>
-              </a:graphicData>
-            </a:graphic>
-          </wp:inline>
-        </w:drawing>
-      </w:r>
-    </w:p>
-    <w:p>
-      <w:pPr>
-        <w:pStyle w:val="ListParagraph"/>
-        <w:numPr>
-          <w:ilvl w:val="0"/>
-          <w:numId w:val="3"/>
-        </w:numPr>
-      </w:pPr>
-      <w:r>
-        <w:t>Finished the sign up and login UI</w:t>
-      </w:r>
-    </w:p>
-    <w:p>
-      <w:pPr>
-        <w:pStyle w:val="ListParagraph"/>
-        <w:numPr>
-          <w:ilvl w:val="0"/>
-          <w:numId w:val="3"/>
-        </w:numPr>
-      </w:pPr>
-      <w:r>
-        <w:t>Made the layout dynamic using jQuery</w:t>
-      </w:r>
-    </w:p>
-    <w:p>
-      <w:pPr>
-        <w:pStyle w:val="ListParagraph"/>
-        <w:numPr>
-          <w:ilvl w:val="0"/>
-          <w:numId w:val="3"/>
-        </w:numPr>
-      </w:pPr>
-      <w:r>
-        <w:t xml:space="preserve">Created a Go Back button for better user experience </w:t>
-      </w:r>
-    </w:p>
-    <w:p>
-      <w:pPr>
-        <w:ind w:left="360"/>
-        <w:rPr>
-          <w:noProof/>
-        </w:rPr>
-      </w:pPr>
-      <w:r>
-        <w:rPr>
-          <w:noProof/>
-        </w:rPr>
-        <w:drawing>
-          <wp:inline distT="0" distB="0" distL="0" distR="0" wp14:anchorId="18257D2B" wp14:editId="2FE1C1F1">
-            <wp:extent cx="5731510" cy="3223895"/>
-            <wp:effectExtent l="0" t="0" r="2540" b="0"/>
-            <wp:docPr id="3" name="Picture 3" descr="A screenshot of a computer&#10;&#10;Description automatically generated"/>
-            <wp:cNvGraphicFramePr>
-              <a:graphicFrameLocks xmlns:a="http://schemas.openxmlformats.org/drawingml/2006/main" noChangeAspect="1"/>
-            </wp:cNvGraphicFramePr>
-            <a:graphic xmlns:a="http://schemas.openxmlformats.org/drawingml/2006/main">
-              <a:graphicData uri="http://schemas.openxmlformats.org/drawingml/2006/picture">
-                <pic:pic xmlns:pic="http://schemas.openxmlformats.org/drawingml/2006/picture">
-                  <pic:nvPicPr>
-                    <pic:cNvPr id="3" name="Picture 3" descr="A screenshot of a computer&#10;&#10;Description automatically generated"/>
                     <pic:cNvPicPr/>
                   </pic:nvPicPr>
                   <pic:blipFill>
@@ -317,58 +125,80 @@
     </w:p>
     <w:p>
       <w:pPr>
+        <w:pStyle w:val="ListParagraph"/>
+        <w:numPr>
+          <w:ilvl w:val="0"/>
+          <w:numId w:val="2"/>
+        </w:numPr>
+      </w:pPr>
+      <w:r>
+        <w:t>Although the main content of the page will not be using AJAX to save time for more important features, I have added a smooth page transition using jQuery to fade between pages.</w:t>
+      </w:r>
+    </w:p>
+    <w:p>
+      <w:pPr>
+        <w:pStyle w:val="ListParagraph"/>
+        <w:numPr>
+          <w:ilvl w:val="0"/>
+          <w:numId w:val="2"/>
+        </w:numPr>
+      </w:pPr>
+      <w:r>
+        <w:t>Changed to a different font</w:t>
+      </w:r>
+    </w:p>
+    <w:p>
+      <w:pPr>
+        <w:pStyle w:val="ListParagraph"/>
+        <w:numPr>
+          <w:ilvl w:val="0"/>
+          <w:numId w:val="2"/>
+        </w:numPr>
+      </w:pPr>
+      <w:r>
+        <w:t>Implemented flex containers to make the page usable on different device types</w:t>
+      </w:r>
+    </w:p>
+    <w:p>
+      <w:pPr>
+        <w:pStyle w:val="ListParagraph"/>
+        <w:numPr>
+          <w:ilvl w:val="0"/>
+          <w:numId w:val="2"/>
+        </w:numPr>
+      </w:pPr>
+      <w:r>
+        <w:t>Created a basic To-Do list in OneNote, will work on more tomorrow.</w:t>
+      </w:r>
+    </w:p>
+    <w:p>
+      <w:pPr>
+        <w:ind w:left="360"/>
+      </w:pPr>
+    </w:p>
+    <w:p/>
+    <w:p/>
+    <w:p/>
+    <w:p/>
+    <w:p/>
+    <w:p/>
+    <w:p/>
+    <w:p/>
+    <w:p>
+      <w:pPr>
         <w:rPr>
           <w:noProof/>
         </w:rPr>
-      </w:pPr>
-    </w:p>
-    <w:p>
-      <w:pPr>
-        <w:tabs>
-          <w:tab w:val="left" w:pos="6192"/>
-        </w:tabs>
-      </w:pPr>
-      <w:r>
-        <w:tab/>
-      </w:r>
-    </w:p>
-    <w:p>
-      <w:pPr>
-        <w:tabs>
-          <w:tab w:val="left" w:pos="6192"/>
-        </w:tabs>
-      </w:pPr>
-    </w:p>
-    <w:p>
-      <w:pPr>
-        <w:tabs>
-          <w:tab w:val="left" w:pos="6192"/>
-        </w:tabs>
-      </w:pPr>
-      <w:r>
-        <w:lastRenderedPageBreak/>
-        <w:br/>
-      </w:r>
-      <w:r>
-        <w:br/>
-        <w:t>Day 3</w:t>
-      </w:r>
-    </w:p>
-    <w:p>
-      <w:pPr>
-        <w:tabs>
-          <w:tab w:val="left" w:pos="6192"/>
-        </w:tabs>
       </w:pPr>
       <w:r>
         <w:rPr>
           <w:noProof/>
         </w:rPr>
         <w:drawing>
-          <wp:inline distT="0" distB="0" distL="0" distR="0" wp14:anchorId="2835611C" wp14:editId="58C82507">
+          <wp:inline distT="0" distB="0" distL="0" distR="0" wp14:anchorId="354A80A8" wp14:editId="0C0E2BFD">
             <wp:extent cx="5731510" cy="3223895"/>
             <wp:effectExtent l="0" t="0" r="2540" b="0"/>
-            <wp:docPr id="4" name="Picture 4" descr="Graphical user interface, text, application, email&#10;&#10;Description automatically generated"/>
+            <wp:docPr id="2" name="Picture 2" descr="A screenshot of a computer&#10;&#10;Description automatically generated"/>
             <wp:cNvGraphicFramePr>
               <a:graphicFrameLocks xmlns:a="http://schemas.openxmlformats.org/drawingml/2006/main" noChangeAspect="1"/>
             </wp:cNvGraphicFramePr>
@@ -376,7 +206,7 @@
               <a:graphicData uri="http://schemas.openxmlformats.org/drawingml/2006/picture">
                 <pic:pic xmlns:pic="http://schemas.openxmlformats.org/drawingml/2006/picture">
                   <pic:nvPicPr>
-                    <pic:cNvPr id="4" name="Picture 4" descr="Graphical user interface, text, application, email&#10;&#10;Description automatically generated"/>
+                    <pic:cNvPr id="2" name="Picture 2" descr="A screenshot of a computer&#10;&#10;Description automatically generated"/>
                     <pic:cNvPicPr/>
                   </pic:nvPicPr>
                   <pic:blipFill>
@@ -403,6 +233,43 @@
     </w:p>
     <w:p>
       <w:pPr>
+        <w:pStyle w:val="ListParagraph"/>
+        <w:numPr>
+          <w:ilvl w:val="0"/>
+          <w:numId w:val="3"/>
+        </w:numPr>
+      </w:pPr>
+      <w:r>
+        <w:t>Finished the sign up and login UI</w:t>
+      </w:r>
+    </w:p>
+    <w:p>
+      <w:pPr>
+        <w:pStyle w:val="ListParagraph"/>
+        <w:numPr>
+          <w:ilvl w:val="0"/>
+          <w:numId w:val="3"/>
+        </w:numPr>
+      </w:pPr>
+      <w:r>
+        <w:t>Made the layout dynamic using jQuery</w:t>
+      </w:r>
+    </w:p>
+    <w:p>
+      <w:pPr>
+        <w:pStyle w:val="ListParagraph"/>
+        <w:numPr>
+          <w:ilvl w:val="0"/>
+          <w:numId w:val="3"/>
+        </w:numPr>
+      </w:pPr>
+      <w:r>
+        <w:t xml:space="preserve">Created a Go Back button for better user experience </w:t>
+      </w:r>
+    </w:p>
+    <w:p>
+      <w:pPr>
+        <w:ind w:left="360"/>
         <w:rPr>
           <w:noProof/>
         </w:rPr>
@@ -412,10 +279,10 @@
           <w:noProof/>
         </w:rPr>
         <w:drawing>
-          <wp:inline distT="0" distB="0" distL="0" distR="0" wp14:anchorId="517F0621" wp14:editId="28873B25">
+          <wp:inline distT="0" distB="0" distL="0" distR="0" wp14:anchorId="18257D2B" wp14:editId="2FE1C1F1">
             <wp:extent cx="5731510" cy="3223895"/>
             <wp:effectExtent l="0" t="0" r="2540" b="0"/>
-            <wp:docPr id="5" name="Picture 5" descr="A screenshot of a computer&#10;&#10;Description automatically generated"/>
+            <wp:docPr id="3" name="Picture 3" descr="A screenshot of a computer&#10;&#10;Description automatically generated"/>
             <wp:cNvGraphicFramePr>
               <a:graphicFrameLocks xmlns:a="http://schemas.openxmlformats.org/drawingml/2006/main" noChangeAspect="1"/>
             </wp:cNvGraphicFramePr>
@@ -423,7 +290,7 @@
               <a:graphicData uri="http://schemas.openxmlformats.org/drawingml/2006/picture">
                 <pic:pic xmlns:pic="http://schemas.openxmlformats.org/drawingml/2006/picture">
                   <pic:nvPicPr>
-                    <pic:cNvPr id="5" name="Picture 5" descr="A screenshot of a computer&#10;&#10;Description automatically generated"/>
+                    <pic:cNvPr id="3" name="Picture 3" descr="A screenshot of a computer&#10;&#10;Description automatically generated"/>
                     <pic:cNvPicPr/>
                   </pic:nvPicPr>
                   <pic:blipFill>
@@ -454,16 +321,54 @@
           <w:noProof/>
         </w:rPr>
       </w:pPr>
+    </w:p>
+    <w:p>
+      <w:pPr>
+        <w:tabs>
+          <w:tab w:val="left" w:pos="6192"/>
+        </w:tabs>
+      </w:pPr>
+      <w:r>
+        <w:tab/>
+      </w:r>
+    </w:p>
+    <w:p>
+      <w:pPr>
+        <w:tabs>
+          <w:tab w:val="left" w:pos="6192"/>
+        </w:tabs>
+      </w:pPr>
+    </w:p>
+    <w:p>
+      <w:pPr>
+        <w:tabs>
+          <w:tab w:val="left" w:pos="6192"/>
+        </w:tabs>
+      </w:pPr>
+      <w:r>
+        <w:lastRenderedPageBreak/>
+        <w:br/>
+      </w:r>
+      <w:r>
+        <w:br/>
+        <w:t>Day 3</w:t>
+      </w:r>
+    </w:p>
+    <w:p>
+      <w:pPr>
+        <w:tabs>
+          <w:tab w:val="left" w:pos="6192"/>
+        </w:tabs>
+      </w:pPr>
       <w:r>
         <w:rPr>
           <w:noProof/>
         </w:rPr>
-        <w:lastRenderedPageBreak/>
         <w:drawing>
-          <wp:inline distT="0" distB="0" distL="0" distR="0" wp14:anchorId="47E3D463" wp14:editId="5C6A6D0E">
+          <wp:inline distT="0" distB="0" distL="0" distR="0" wp14:anchorId="2835611C" wp14:editId="58C82507">
             <wp:extent cx="5731510" cy="3223895"/>
             <wp:effectExtent l="0" t="0" r="2540" b="0"/>
-            <wp:docPr id="7" name="Picture 7" descr="A screenshot of a computer&#10;&#10;Description automatically generated with medium confidence"/>
+            <wp:docPr id="4" name="Picture 4" descr="Graphical user interface, text, application, email&#10;&#10;Description automatically generated"/>
             <wp:cNvGraphicFramePr>
               <a:graphicFrameLocks xmlns:a="http://schemas.openxmlformats.org/drawingml/2006/main" noChangeAspect="1"/>
             </wp:cNvGraphicFramePr>
@@ -471,7 +376,7 @@
               <a:graphicData uri="http://schemas.openxmlformats.org/drawingml/2006/picture">
                 <pic:pic xmlns:pic="http://schemas.openxmlformats.org/drawingml/2006/picture">
                   <pic:nvPicPr>
-                    <pic:cNvPr id="7" name="Picture 7" descr="A screenshot of a computer&#10;&#10;Description automatically generated with medium confidence"/>
+                    <pic:cNvPr id="4" name="Picture 4" descr="Graphical user interface, text, application, email&#10;&#10;Description automatically generated"/>
                     <pic:cNvPicPr/>
                   </pic:nvPicPr>
                   <pic:blipFill>
@@ -502,6 +407,101 @@
           <w:noProof/>
         </w:rPr>
       </w:pPr>
+      <w:r>
+        <w:rPr>
+          <w:noProof/>
+        </w:rPr>
+        <w:drawing>
+          <wp:inline distT="0" distB="0" distL="0" distR="0" wp14:anchorId="517F0621" wp14:editId="28873B25">
+            <wp:extent cx="5731510" cy="3223895"/>
+            <wp:effectExtent l="0" t="0" r="2540" b="0"/>
+            <wp:docPr id="5" name="Picture 5" descr="A screenshot of a computer&#10;&#10;Description automatically generated"/>
+            <wp:cNvGraphicFramePr>
+              <a:graphicFrameLocks xmlns:a="http://schemas.openxmlformats.org/drawingml/2006/main" noChangeAspect="1"/>
+            </wp:cNvGraphicFramePr>
+            <a:graphic xmlns:a="http://schemas.openxmlformats.org/drawingml/2006/main">
+              <a:graphicData uri="http://schemas.openxmlformats.org/drawingml/2006/picture">
+                <pic:pic xmlns:pic="http://schemas.openxmlformats.org/drawingml/2006/picture">
+                  <pic:nvPicPr>
+                    <pic:cNvPr id="5" name="Picture 5" descr="A screenshot of a computer&#10;&#10;Description automatically generated"/>
+                    <pic:cNvPicPr/>
+                  </pic:nvPicPr>
+                  <pic:blipFill>
+                    <a:blip r:embed="rId11"/>
+                    <a:stretch>
+                      <a:fillRect/>
+                    </a:stretch>
+                  </pic:blipFill>
+                  <pic:spPr>
+                    <a:xfrm>
+                      <a:off x="0" y="0"/>
+                      <a:ext cx="5731510" cy="3223895"/>
+                    </a:xfrm>
+                    <a:prstGeom prst="rect">
+                      <a:avLst/>
+                    </a:prstGeom>
+                  </pic:spPr>
+                </pic:pic>
+              </a:graphicData>
+            </a:graphic>
+          </wp:inline>
+        </w:drawing>
+      </w:r>
+    </w:p>
+    <w:p>
+      <w:pPr>
+        <w:rPr>
+          <w:noProof/>
+        </w:rPr>
+      </w:pPr>
+      <w:r>
+        <w:rPr>
+          <w:noProof/>
+        </w:rPr>
+        <w:lastRenderedPageBreak/>
+        <w:drawing>
+          <wp:inline distT="0" distB="0" distL="0" distR="0" wp14:anchorId="47E3D463" wp14:editId="5C6A6D0E">
+            <wp:extent cx="5731510" cy="3223895"/>
+            <wp:effectExtent l="0" t="0" r="2540" b="0"/>
+            <wp:docPr id="7" name="Picture 7" descr="A screenshot of a computer&#10;&#10;Description automatically generated with medium confidence"/>
+            <wp:cNvGraphicFramePr>
+              <a:graphicFrameLocks xmlns:a="http://schemas.openxmlformats.org/drawingml/2006/main" noChangeAspect="1"/>
+            </wp:cNvGraphicFramePr>
+            <a:graphic xmlns:a="http://schemas.openxmlformats.org/drawingml/2006/main">
+              <a:graphicData uri="http://schemas.openxmlformats.org/drawingml/2006/picture">
+                <pic:pic xmlns:pic="http://schemas.openxmlformats.org/drawingml/2006/picture">
+                  <pic:nvPicPr>
+                    <pic:cNvPr id="7" name="Picture 7" descr="A screenshot of a computer&#10;&#10;Description automatically generated with medium confidence"/>
+                    <pic:cNvPicPr/>
+                  </pic:nvPicPr>
+                  <pic:blipFill>
+                    <a:blip r:embed="rId12"/>
+                    <a:stretch>
+                      <a:fillRect/>
+                    </a:stretch>
+                  </pic:blipFill>
+                  <pic:spPr>
+                    <a:xfrm>
+                      <a:off x="0" y="0"/>
+                      <a:ext cx="5731510" cy="3223895"/>
+                    </a:xfrm>
+                    <a:prstGeom prst="rect">
+                      <a:avLst/>
+                    </a:prstGeom>
+                  </pic:spPr>
+                </pic:pic>
+              </a:graphicData>
+            </a:graphic>
+          </wp:inline>
+        </w:drawing>
+      </w:r>
+    </w:p>
+    <w:p>
+      <w:pPr>
+        <w:rPr>
+          <w:noProof/>
+        </w:rPr>
+      </w:pPr>
     </w:p>
     <w:p>
       <w:pPr>
@@ -591,10 +591,7 @@
     <w:p>
       <w:r>
         <w:lastRenderedPageBreak/>
-        <w:t xml:space="preserve">Day </w:t>
-      </w:r>
-      <w:r>
-        <w:t>4</w:t>
+        <w:t>Day 4</w:t>
       </w:r>
     </w:p>
     <w:p>
@@ -623,7 +620,7 @@
                     <pic:cNvPicPr/>
                   </pic:nvPicPr>
                   <pic:blipFill>
-                    <a:blip r:embed="rId11"/>
+                    <a:blip r:embed="rId13"/>
                     <a:stretch>
                       <a:fillRect/>
                     </a:stretch>
@@ -670,7 +667,7 @@
                     <pic:cNvPicPr/>
                   </pic:nvPicPr>
                   <pic:blipFill>
-                    <a:blip r:embed="rId12"/>
+                    <a:blip r:embed="rId14"/>
                     <a:stretch>
                       <a:fillRect/>
                     </a:stretch>
@@ -739,6 +736,108 @@
         <w:t>Will work on login next and then begin creating a personalised layout and dashboard.</w:t>
       </w:r>
     </w:p>
+    <w:p/>
+    <w:p>
+      <w:r>
+        <w:lastRenderedPageBreak/>
+        <w:t>Day 4</w:t>
+      </w:r>
+    </w:p>
+    <w:p>
+      <w:r>
+        <w:rPr>
+          <w:noProof/>
+        </w:rPr>
+        <w:drawing>
+          <wp:inline distT="0" distB="0" distL="0" distR="0" wp14:anchorId="0F2BC662" wp14:editId="3027E744">
+            <wp:extent cx="5731510" cy="3223895"/>
+            <wp:effectExtent l="0" t="0" r="2540" b="0"/>
+            <wp:docPr id="10" name="Picture 10" descr="A screenshot of a computer&#10;&#10;Description automatically generated"/>
+            <wp:cNvGraphicFramePr>
+              <a:graphicFrameLocks xmlns:a="http://schemas.openxmlformats.org/drawingml/2006/main" noChangeAspect="1"/>
+            </wp:cNvGraphicFramePr>
+            <a:graphic xmlns:a="http://schemas.openxmlformats.org/drawingml/2006/main">
+              <a:graphicData uri="http://schemas.openxmlformats.org/drawingml/2006/picture">
+                <pic:pic xmlns:pic="http://schemas.openxmlformats.org/drawingml/2006/picture">
+                  <pic:nvPicPr>
+                    <pic:cNvPr id="10" name="Picture 10" descr="A screenshot of a computer&#10;&#10;Description automatically generated"/>
+                    <pic:cNvPicPr/>
+                  </pic:nvPicPr>
+                  <pic:blipFill>
+                    <a:blip r:embed="rId15"/>
+                    <a:stretch>
+                      <a:fillRect/>
+                    </a:stretch>
+                  </pic:blipFill>
+                  <pic:spPr>
+                    <a:xfrm>
+                      <a:off x="0" y="0"/>
+                      <a:ext cx="5731510" cy="3223895"/>
+                    </a:xfrm>
+                    <a:prstGeom prst="rect">
+                      <a:avLst/>
+                    </a:prstGeom>
+                  </pic:spPr>
+                </pic:pic>
+              </a:graphicData>
+            </a:graphic>
+          </wp:inline>
+        </w:drawing>
+      </w:r>
+    </w:p>
+    <w:p>
+      <w:pPr>
+        <w:pStyle w:val="ListParagraph"/>
+        <w:numPr>
+          <w:ilvl w:val="0"/>
+          <w:numId w:val="6"/>
+        </w:numPr>
+      </w:pPr>
+      <w:r>
+        <w:t>Login system is mostly finished, just need to add client side validation</w:t>
+      </w:r>
+    </w:p>
+    <w:p>
+      <w:pPr>
+        <w:pStyle w:val="ListParagraph"/>
+        <w:numPr>
+          <w:ilvl w:val="0"/>
+          <w:numId w:val="6"/>
+        </w:numPr>
+      </w:pPr>
+      <w:r>
+        <w:t>Worked on the personalised student dashboard, Templates can be used to easily add Tasks to the interface.</w:t>
+      </w:r>
+    </w:p>
+    <w:p>
+      <w:pPr>
+        <w:pStyle w:val="ListParagraph"/>
+        <w:numPr>
+          <w:ilvl w:val="0"/>
+          <w:numId w:val="6"/>
+        </w:numPr>
+      </w:pPr>
+      <w:r>
+        <w:t>Started working on a profile drop down interface that displays some information about the user as well as a log out button</w:t>
+      </w:r>
+    </w:p>
+    <w:p>
+      <w:pPr>
+        <w:pStyle w:val="ListParagraph"/>
+        <w:numPr>
+          <w:ilvl w:val="0"/>
+          <w:numId w:val="6"/>
+        </w:numPr>
+      </w:pPr>
+      <w:r>
+        <w:t>Next I need to figure out flexbox wrapping as currently the page is not usable on small screens</w:t>
+      </w:r>
+    </w:p>
+    <w:p>
+      <w:pPr>
+        <w:pStyle w:val="ListParagraph"/>
+      </w:pPr>
+    </w:p>
     <w:sectPr>
       <w:pgSz w:w="11906" w:h="16838"/>
       <w:pgMar w:top="1440" w:right="1440" w:bottom="1440" w:left="1440" w:header="708" w:footer="708" w:gutter="0"/>
@@ -749,6 +848,56 @@
 </w:document>
 </file>
 
+<file path=word/endnotes.xml><?xml version="1.0" encoding="utf-8"?>
+<w:endnotes xmlns:wpc="http://schemas.microsoft.com/office/word/2010/wordprocessingCanvas" xmlns:cx="http://schemas.microsoft.com/office/drawing/2014/chartex" xmlns:cx1="http://schemas.microsoft.com/office/drawing/2015/9/8/chartex" xmlns:cx2="http://schemas.microsoft.com/office/drawing/2015/10/21/chartex" xmlns:cx3="http://schemas.microsoft.com/office/drawing/2016/5/9/chartex" xmlns:cx4="http://schemas.microsoft.com/office/drawing/2016/5/10/chartex" xmlns:cx5="http://schemas.microsoft.com/office/drawing/2016/5/11/chartex" xmlns:cx6="http://schemas.microsoft.com/office/drawing/2016/5/12/chartex" xmlns:cx7="http://schemas.microsoft.com/office/drawing/2016/5/13/chartex" xmlns:cx8="http://schemas.microsoft.com/office/drawing/2016/5/14/chartex" xmlns:mc="http://schemas.openxmlformats.org/markup-compatibility/2006" xmlns:aink="http://schemas.microsoft.com/office/drawing/2016/ink" xmlns:am3d="http://schemas.microsoft.com/office/drawing/2017/model3d" xmlns:o="urn:schemas-microsoft-com:office:office" xmlns:r="http://schemas.openxmlformats.org/officeDocument/2006/relationships" xmlns:m="http://schemas.openxmlformats.org/officeDocument/2006/math" xmlns:v="urn:schemas-microsoft-com:vml" xmlns:wp14="http://schemas.microsoft.com/office/word/2010/wordprocessingDrawing" xmlns:wp="http://schemas.openxmlformats.org/drawingml/2006/wordprocessingDrawing" xmlns:w10="urn:schemas-microsoft-com:office:word" xmlns:w="http://schemas.openxmlformats.org/wordprocessingml/2006/main" xmlns:w14="http://schemas.microsoft.com/office/word/2010/wordml" xmlns:w15="http://schemas.microsoft.com/office/word/2012/wordml" xmlns:w16cex="http://schemas.microsoft.com/office/word/2018/wordml/cex" xmlns:w16cid="http://schemas.microsoft.com/office/word/2016/wordml/cid" xmlns:w16="http://schemas.microsoft.com/office/word/2018/wordml" xmlns:w16sdtdh="http://schemas.microsoft.com/office/word/2020/wordml/sdtdatahash" xmlns:w16se="http://schemas.microsoft.com/office/word/2015/wordml/symex" xmlns:wpg="http://schemas.microsoft.com/office/word/2010/wordprocessingGroup" xmlns:wpi="http://schemas.microsoft.com/office/word/2010/wordprocessingInk" xmlns:wne="http://schemas.microsoft.com/office/word/2006/wordml" xmlns:wps="http://schemas.microsoft.com/office/word/2010/wordprocessingShape" mc:Ignorable="w14 w15 w16se w16cid w16 w16cex w16sdtdh wp14">
+  <w:endnote w:type="separator" w:id="-1">
+    <w:p>
+      <w:pPr>
+        <w:spacing w:after="0" w:line="240" w:lineRule="auto"/>
+      </w:pPr>
+      <w:r>
+        <w:separator/>
+      </w:r>
+    </w:p>
+  </w:endnote>
+  <w:endnote w:type="continuationSeparator" w:id="0">
+    <w:p>
+      <w:pPr>
+        <w:spacing w:after="0" w:line="240" w:lineRule="auto"/>
+      </w:pPr>
+      <w:r>
+        <w:continuationSeparator/>
+      </w:r>
+    </w:p>
+  </w:endnote>
+</w:endnotes>
+</file>
+
+<file path=word/footnotes.xml><?xml version="1.0" encoding="utf-8"?>
+<w:footnotes xmlns:wpc="http://schemas.microsoft.com/office/word/2010/wordprocessingCanvas" xmlns:cx="http://schemas.microsoft.com/office/drawing/2014/chartex" xmlns:cx1="http://schemas.microsoft.com/office/drawing/2015/9/8/chartex" xmlns:cx2="http://schemas.microsoft.com/office/drawing/2015/10/21/chartex" xmlns:cx3="http://schemas.microsoft.com/office/drawing/2016/5/9/chartex" xmlns:cx4="http://schemas.microsoft.com/office/drawing/2016/5/10/chartex" xmlns:cx5="http://schemas.microsoft.com/office/drawing/2016/5/11/chartex" xmlns:cx6="http://schemas.microsoft.com/office/drawing/2016/5/12/chartex" xmlns:cx7="http://schemas.microsoft.com/office/drawing/2016/5/13/chartex" xmlns:cx8="http://schemas.microsoft.com/office/drawing/2016/5/14/chartex" xmlns:mc="http://schemas.openxmlformats.org/markup-compatibility/2006" xmlns:aink="http://schemas.microsoft.com/office/drawing/2016/ink" xmlns:am3d="http://schemas.microsoft.com/office/drawing/2017/model3d" xmlns:o="urn:schemas-microsoft-com:office:office" xmlns:r="http://schemas.openxmlformats.org/officeDocument/2006/relationships" xmlns:m="http://schemas.openxmlformats.org/officeDocument/2006/math" xmlns:v="urn:schemas-microsoft-com:vml" xmlns:wp14="http://schemas.microsoft.com/office/word/2010/wordprocessingDrawing" xmlns:wp="http://schemas.openxmlformats.org/drawingml/2006/wordprocessingDrawing" xmlns:w10="urn:schemas-microsoft-com:office:word" xmlns:w="http://schemas.openxmlformats.org/wordprocessingml/2006/main" xmlns:w14="http://schemas.microsoft.com/office/word/2010/wordml" xmlns:w15="http://schemas.microsoft.com/office/word/2012/wordml" xmlns:w16cex="http://schemas.microsoft.com/office/word/2018/wordml/cex" xmlns:w16cid="http://schemas.microsoft.com/office/word/2016/wordml/cid" xmlns:w16="http://schemas.microsoft.com/office/word/2018/wordml" xmlns:w16sdtdh="http://schemas.microsoft.com/office/word/2020/wordml/sdtdatahash" xmlns:w16se="http://schemas.microsoft.com/office/word/2015/wordml/symex" xmlns:wpg="http://schemas.microsoft.com/office/word/2010/wordprocessingGroup" xmlns:wpi="http://schemas.microsoft.com/office/word/2010/wordprocessingInk" xmlns:wne="http://schemas.microsoft.com/office/word/2006/wordml" xmlns:wps="http://schemas.microsoft.com/office/word/2010/wordprocessingShape" mc:Ignorable="w14 w15 w16se w16cid w16 w16cex w16sdtdh wp14">
+  <w:footnote w:type="separator" w:id="-1">
+    <w:p>
+      <w:pPr>
+        <w:spacing w:after="0" w:line="240" w:lineRule="auto"/>
+      </w:pPr>
+      <w:r>
+        <w:separator/>
+      </w:r>
+    </w:p>
+  </w:footnote>
+  <w:footnote w:type="continuationSeparator" w:id="0">
+    <w:p>
+      <w:pPr>
+        <w:spacing w:after="0" w:line="240" w:lineRule="auto"/>
+      </w:pPr>
+      <w:r>
+        <w:continuationSeparator/>
+      </w:r>
+    </w:p>
+  </w:footnote>
+</w:footnotes>
+</file>
+
 <file path=word/numbering.xml><?xml version="1.0" encoding="utf-8"?>
 <w:numbering xmlns:wpc="http://schemas.microsoft.com/office/word/2010/wordprocessingCanvas" xmlns:cx="http://schemas.microsoft.com/office/drawing/2014/chartex" xmlns:cx1="http://schemas.microsoft.com/office/drawing/2015/9/8/chartex" xmlns:cx2="http://schemas.microsoft.com/office/drawing/2015/10/21/chartex" xmlns:cx3="http://schemas.microsoft.com/office/drawing/2016/5/9/chartex" xmlns:cx4="http://schemas.microsoft.com/office/drawing/2016/5/10/chartex" xmlns:cx5="http://schemas.microsoft.com/office/drawing/2016/5/11/chartex" xmlns:cx6="http://schemas.microsoft.com/office/drawing/2016/5/12/chartex" xmlns:cx7="http://schemas.microsoft.com/office/drawing/2016/5/13/chartex" xmlns:cx8="http://schemas.microsoft.com/office/drawing/2016/5/14/chartex" xmlns:mc="http://schemas.openxmlformats.org/markup-compatibility/2006" xmlns:aink="http://schemas.microsoft.com/office/drawing/2016/ink" xmlns:am3d="http://schemas.microsoft.com/office/drawing/2017/model3d" xmlns:o="urn:schemas-microsoft-com:office:office" xmlns:r="http://schemas.openxmlformats.org/officeDocument/2006/relationships" xmlns:m="http://schemas.openxmlformats.org/officeDocument/2006/math" xmlns:v="urn:schemas-microsoft-com:vml" xmlns:wp14="http://schemas.microsoft.com/office/word/2010/wordprocessingDrawing" xmlns:wp="http://schemas.openxmlformats.org/drawingml/2006/wordprocessingDrawing" xmlns:w10="urn:schemas-microsoft-com:office:word" xmlns:w="http://schemas.openxmlformats.org/wordprocessingml/2006/main" xmlns:w14="http://schemas.microsoft.com/office/word/2010/wordml" xmlns:w15="http://schemas.microsoft.com/office/word/2012/wordml" xmlns:w16cex="http://schemas.microsoft.com/office/word/2018/wordml/cex" xmlns:w16cid="http://schemas.microsoft.com/office/word/2016/wordml/cid" xmlns:w16="http://schemas.microsoft.com/office/word/2018/wordml" xmlns:w16sdtdh="http://schemas.microsoft.com/office/word/2020/wordml/sdtdatahash" xmlns:w16se="http://schemas.microsoft.com/office/word/2015/wordml/symex" xmlns:wpg="http://schemas.microsoft.com/office/word/2010/wordprocessingGroup" xmlns:wpi="http://schemas.microsoft.com/office/word/2010/wordprocessingInk" xmlns:wne="http://schemas.microsoft.com/office/word/2006/wordml" xmlns:wps="http://schemas.microsoft.com/office/word/2010/wordprocessingShape" mc:Ignorable="w14 w15 w16se w16cid w16 w16cex w16sdtdh wp14">
   <w:abstractNum w:abstractNumId="0" w15:restartNumberingAfterBreak="0">
@@ -978,6 +1127,119 @@
     </w:lvl>
   </w:abstractNum>
   <w:abstractNum w:abstractNumId="2" w15:restartNumberingAfterBreak="0">
+    <w:nsid w:val="05DF7865"/>
+    <w:multiLevelType w:val="hybridMultilevel"/>
+    <w:tmpl w:val="0FE2B242"/>
+    <w:lvl w:ilvl="0" w:tplc="08090001">
+      <w:start w:val="1"/>
+      <w:numFmt w:val="bullet"/>
+      <w:lvlText w:val=""/>
+      <w:lvlJc w:val="left"/>
+      <w:pPr>
+        <w:ind w:left="720" w:hanging="360"/>
+      </w:pPr>
+      <w:rPr>
+        <w:rFonts w:ascii="Symbol" w:hAnsi="Symbol" w:hint="default"/>
+      </w:rPr>
+    </w:lvl>
+    <w:lvl w:ilvl="1" w:tplc="08090003" w:tentative="1">
+      <w:start w:val="1"/>
+      <w:numFmt w:val="bullet"/>
+      <w:lvlText w:val="o"/>
+      <w:lvlJc w:val="left"/>
+      <w:pPr>
+        <w:ind w:left="1440" w:hanging="360"/>
+      </w:pPr>
+      <w:rPr>
+        <w:rFonts w:ascii="Courier New" w:hAnsi="Courier New" w:cs="Courier New" w:hint="default"/>
+      </w:rPr>
+    </w:lvl>
+    <w:lvl w:ilvl="2" w:tplc="08090005" w:tentative="1">
+      <w:start w:val="1"/>
+      <w:numFmt w:val="bullet"/>
+      <w:lvlText w:val=""/>
+      <w:lvlJc w:val="left"/>
+      <w:pPr>
+        <w:ind w:left="2160" w:hanging="360"/>
+      </w:pPr>
+      <w:rPr>
+        <w:rFonts w:ascii="Wingdings" w:hAnsi="Wingdings" w:hint="default"/>
+      </w:rPr>
+    </w:lvl>
+    <w:lvl w:ilvl="3" w:tplc="08090001" w:tentative="1">
+      <w:start w:val="1"/>
+      <w:numFmt w:val="bullet"/>
+      <w:lvlText w:val=""/>
+      <w:lvlJc w:val="left"/>
+      <w:pPr>
+        <w:ind w:left="2880" w:hanging="360"/>
+      </w:pPr>
+      <w:rPr>
+        <w:rFonts w:ascii="Symbol" w:hAnsi="Symbol" w:hint="default"/>
+      </w:rPr>
+    </w:lvl>
+    <w:lvl w:ilvl="4" w:tplc="08090003" w:tentative="1">
+      <w:start w:val="1"/>
+      <w:numFmt w:val="bullet"/>
+      <w:lvlText w:val="o"/>
+      <w:lvlJc w:val="left"/>
+      <w:pPr>
+        <w:ind w:left="3600" w:hanging="360"/>
+      </w:pPr>
+      <w:rPr>
+        <w:rFonts w:ascii="Courier New" w:hAnsi="Courier New" w:cs="Courier New" w:hint="default"/>
+      </w:rPr>
+    </w:lvl>
+    <w:lvl w:ilvl="5" w:tplc="08090005" w:tentative="1">
+      <w:start w:val="1"/>
+      <w:numFmt w:val="bullet"/>
+      <w:lvlText w:val=""/>
+      <w:lvlJc w:val="left"/>
+      <w:pPr>
+        <w:ind w:left="4320" w:hanging="360"/>
+      </w:pPr>
+      <w:rPr>
+        <w:rFonts w:ascii="Wingdings" w:hAnsi="Wingdings" w:hint="default"/>
+      </w:rPr>
+    </w:lvl>
+    <w:lvl w:ilvl="6" w:tplc="08090001" w:tentative="1">
+      <w:start w:val="1"/>
+      <w:numFmt w:val="bullet"/>
+      <w:lvlText w:val=""/>
+      <w:lvlJc w:val="left"/>
+      <w:pPr>
+        <w:ind w:left="5040" w:hanging="360"/>
+      </w:pPr>
+      <w:rPr>
+        <w:rFonts w:ascii="Symbol" w:hAnsi="Symbol" w:hint="default"/>
+      </w:rPr>
+    </w:lvl>
+    <w:lvl w:ilvl="7" w:tplc="08090003" w:tentative="1">
+      <w:start w:val="1"/>
+      <w:numFmt w:val="bullet"/>
+      <w:lvlText w:val="o"/>
+      <w:lvlJc w:val="left"/>
+      <w:pPr>
+        <w:ind w:left="5760" w:hanging="360"/>
+      </w:pPr>
+      <w:rPr>
+        <w:rFonts w:ascii="Courier New" w:hAnsi="Courier New" w:cs="Courier New" w:hint="default"/>
+      </w:rPr>
+    </w:lvl>
+    <w:lvl w:ilvl="8" w:tplc="08090005" w:tentative="1">
+      <w:start w:val="1"/>
+      <w:numFmt w:val="bullet"/>
+      <w:lvlText w:val=""/>
+      <w:lvlJc w:val="left"/>
+      <w:pPr>
+        <w:ind w:left="6480" w:hanging="360"/>
+      </w:pPr>
+      <w:rPr>
+        <w:rFonts w:ascii="Wingdings" w:hAnsi="Wingdings" w:hint="default"/>
+      </w:rPr>
+    </w:lvl>
+  </w:abstractNum>
+  <w:abstractNum w:abstractNumId="3" w15:restartNumberingAfterBreak="0">
     <w:nsid w:val="2FE63BAF"/>
     <w:multiLevelType w:val="hybridMultilevel"/>
     <w:tmpl w:val="6706BA96"/>
@@ -1090,7 +1352,7 @@
       </w:rPr>
     </w:lvl>
   </w:abstractNum>
-  <w:abstractNum w:abstractNumId="3" w15:restartNumberingAfterBreak="0">
+  <w:abstractNum w:abstractNumId="4" w15:restartNumberingAfterBreak="0">
     <w:nsid w:val="482E408B"/>
     <w:multiLevelType w:val="hybridMultilevel"/>
     <w:tmpl w:val="9DE02F50"/>
@@ -1203,7 +1465,7 @@
       </w:rPr>
     </w:lvl>
   </w:abstractNum>
-  <w:abstractNum w:abstractNumId="4" w15:restartNumberingAfterBreak="0">
+  <w:abstractNum w:abstractNumId="5" w15:restartNumberingAfterBreak="0">
     <w:nsid w:val="58BC5B24"/>
     <w:multiLevelType w:val="hybridMultilevel"/>
     <w:tmpl w:val="60CCDAC8"/>
@@ -1320,16 +1582,19 @@
     <w:abstractNumId w:val="0"/>
   </w:num>
   <w:num w:numId="2">
-    <w:abstractNumId w:val="2"/>
+    <w:abstractNumId w:val="3"/>
   </w:num>
   <w:num w:numId="3">
-    <w:abstractNumId w:val="3"/>
+    <w:abstractNumId w:val="4"/>
   </w:num>
   <w:num w:numId="4">
-    <w:abstractNumId w:val="4"/>
+    <w:abstractNumId w:val="5"/>
   </w:num>
   <w:num w:numId="5">
     <w:abstractNumId w:val="1"/>
+  </w:num>
+  <w:num w:numId="6">
+    <w:abstractNumId w:val="2"/>
   </w:num>
 </w:numbering>
 </file>
@@ -1771,6 +2036,50 @@
       <w:contextualSpacing/>
     </w:pPr>
   </w:style>
+  <w:style w:type="paragraph" w:styleId="Header">
+    <w:name w:val="header"/>
+    <w:basedOn w:val="Normal"/>
+    <w:link w:val="HeaderChar"/>
+    <w:uiPriority w:val="99"/>
+    <w:unhideWhenUsed/>
+    <w:rsid w:val="00C07668"/>
+    <w:pPr>
+      <w:tabs>
+        <w:tab w:val="center" w:pos="4513"/>
+        <w:tab w:val="right" w:pos="9026"/>
+      </w:tabs>
+      <w:spacing w:after="0" w:line="240" w:lineRule="auto"/>
+    </w:pPr>
+  </w:style>
+  <w:style w:type="character" w:customStyle="1" w:styleId="HeaderChar">
+    <w:name w:val="Header Char"/>
+    <w:basedOn w:val="DefaultParagraphFont"/>
+    <w:link w:val="Header"/>
+    <w:uiPriority w:val="99"/>
+    <w:rsid w:val="00C07668"/>
+  </w:style>
+  <w:style w:type="paragraph" w:styleId="Footer">
+    <w:name w:val="footer"/>
+    <w:basedOn w:val="Normal"/>
+    <w:link w:val="FooterChar"/>
+    <w:uiPriority w:val="99"/>
+    <w:unhideWhenUsed/>
+    <w:rsid w:val="00C07668"/>
+    <w:pPr>
+      <w:tabs>
+        <w:tab w:val="center" w:pos="4513"/>
+        <w:tab w:val="right" w:pos="9026"/>
+      </w:tabs>
+      <w:spacing w:after="0" w:line="240" w:lineRule="auto"/>
+    </w:pPr>
+  </w:style>
+  <w:style w:type="character" w:customStyle="1" w:styleId="FooterChar">
+    <w:name w:val="Footer Char"/>
+    <w:basedOn w:val="DefaultParagraphFont"/>
+    <w:link w:val="Footer"/>
+    <w:uiPriority w:val="99"/>
+    <w:rsid w:val="00C07668"/>
+  </w:style>
 </w:styles>
 </file>
 

</xml_diff>

<commit_message>
Created whole database with relationships
Added a task to the database
Added hover effect to task items
Fixed scaling across site
</commit_message>
<xml_diff>
--- a/ExamWebsite/Documents/Dev Log draft.docx
+++ b/ExamWebsite/Documents/Dev Log draft.docx
@@ -99,6 +99,114 @@
                 <pic:pic xmlns:pic="http://schemas.openxmlformats.org/drawingml/2006/picture">
                   <pic:nvPicPr>
                     <pic:cNvPr id="1" name="Picture 1" descr="A screenshot of a computer&#10;&#10;Description automatically generated"/>
+                    <pic:cNvPicPr/>
+                  </pic:nvPicPr>
+                  <pic:blipFill>
+                    <a:blip r:embed="rId7"/>
+                    <a:stretch>
+                      <a:fillRect/>
+                    </a:stretch>
+                  </pic:blipFill>
+                  <pic:spPr>
+                    <a:xfrm>
+                      <a:off x="0" y="0"/>
+                      <a:ext cx="5731510" cy="3223895"/>
+                    </a:xfrm>
+                    <a:prstGeom prst="rect">
+                      <a:avLst/>
+                    </a:prstGeom>
+                  </pic:spPr>
+                </pic:pic>
+              </a:graphicData>
+            </a:graphic>
+          </wp:inline>
+        </w:drawing>
+      </w:r>
+    </w:p>
+    <w:p>
+      <w:pPr>
+        <w:pStyle w:val="ListParagraph"/>
+        <w:numPr>
+          <w:ilvl w:val="0"/>
+          <w:numId w:val="2"/>
+        </w:numPr>
+      </w:pPr>
+      <w:r>
+        <w:t>Although the main content of the page will not be using AJAX to save time for more important features, I have added a smooth page transition using jQuery to fade between pages.</w:t>
+      </w:r>
+    </w:p>
+    <w:p>
+      <w:pPr>
+        <w:pStyle w:val="ListParagraph"/>
+        <w:numPr>
+          <w:ilvl w:val="0"/>
+          <w:numId w:val="2"/>
+        </w:numPr>
+      </w:pPr>
+      <w:r>
+        <w:t>Changed to a different font</w:t>
+      </w:r>
+    </w:p>
+    <w:p>
+      <w:pPr>
+        <w:pStyle w:val="ListParagraph"/>
+        <w:numPr>
+          <w:ilvl w:val="0"/>
+          <w:numId w:val="2"/>
+        </w:numPr>
+      </w:pPr>
+      <w:r>
+        <w:t>Implemented flex containers to make the page usable on different device types</w:t>
+      </w:r>
+    </w:p>
+    <w:p>
+      <w:pPr>
+        <w:pStyle w:val="ListParagraph"/>
+        <w:numPr>
+          <w:ilvl w:val="0"/>
+          <w:numId w:val="2"/>
+        </w:numPr>
+      </w:pPr>
+      <w:r>
+        <w:t>Created a basic To-Do list in OneNote, will work on more tomorrow.</w:t>
+      </w:r>
+    </w:p>
+    <w:p>
+      <w:pPr>
+        <w:ind w:left="360"/>
+      </w:pPr>
+    </w:p>
+    <w:p/>
+    <w:p/>
+    <w:p/>
+    <w:p/>
+    <w:p/>
+    <w:p/>
+    <w:p/>
+    <w:p/>
+    <w:p>
+      <w:pPr>
+        <w:rPr>
+          <w:noProof/>
+        </w:rPr>
+      </w:pPr>
+      <w:r>
+        <w:rPr>
+          <w:noProof/>
+        </w:rPr>
+        <w:drawing>
+          <wp:inline distT="0" distB="0" distL="0" distR="0" wp14:anchorId="354A80A8" wp14:editId="0C0E2BFD">
+            <wp:extent cx="5731510" cy="3223895"/>
+            <wp:effectExtent l="0" t="0" r="2540" b="0"/>
+            <wp:docPr id="2" name="Picture 2" descr="A screenshot of a computer&#10;&#10;Description automatically generated"/>
+            <wp:cNvGraphicFramePr>
+              <a:graphicFrameLocks xmlns:a="http://schemas.openxmlformats.org/drawingml/2006/main" noChangeAspect="1"/>
+            </wp:cNvGraphicFramePr>
+            <a:graphic xmlns:a="http://schemas.openxmlformats.org/drawingml/2006/main">
+              <a:graphicData uri="http://schemas.openxmlformats.org/drawingml/2006/picture">
+                <pic:pic xmlns:pic="http://schemas.openxmlformats.org/drawingml/2006/picture">
+                  <pic:nvPicPr>
+                    <pic:cNvPr id="2" name="Picture 2" descr="A screenshot of a computer&#10;&#10;Description automatically generated"/>
                     <pic:cNvPicPr/>
                   </pic:nvPicPr>
                   <pic:blipFill>
@@ -128,64 +236,40 @@
         <w:pStyle w:val="ListParagraph"/>
         <w:numPr>
           <w:ilvl w:val="0"/>
-          <w:numId w:val="2"/>
-        </w:numPr>
-      </w:pPr>
-      <w:r>
-        <w:t>Although the main content of the page will not be using AJAX to save time for more important features, I have added a smooth page transition using jQuery to fade between pages.</w:t>
-      </w:r>
-    </w:p>
-    <w:p>
-      <w:pPr>
-        <w:pStyle w:val="ListParagraph"/>
-        <w:numPr>
-          <w:ilvl w:val="0"/>
-          <w:numId w:val="2"/>
-        </w:numPr>
-      </w:pPr>
-      <w:r>
-        <w:t>Changed to a different font</w:t>
-      </w:r>
-    </w:p>
-    <w:p>
-      <w:pPr>
-        <w:pStyle w:val="ListParagraph"/>
-        <w:numPr>
-          <w:ilvl w:val="0"/>
-          <w:numId w:val="2"/>
-        </w:numPr>
-      </w:pPr>
-      <w:r>
-        <w:t>Implemented flex containers to make the page usable on different device types</w:t>
-      </w:r>
-    </w:p>
-    <w:p>
-      <w:pPr>
-        <w:pStyle w:val="ListParagraph"/>
-        <w:numPr>
-          <w:ilvl w:val="0"/>
-          <w:numId w:val="2"/>
-        </w:numPr>
-      </w:pPr>
-      <w:r>
-        <w:t>Created a basic To-Do list in OneNote, will work on more tomorrow.</w:t>
+          <w:numId w:val="3"/>
+        </w:numPr>
+      </w:pPr>
+      <w:r>
+        <w:t>Finished the sign up and login UI</w:t>
+      </w:r>
+    </w:p>
+    <w:p>
+      <w:pPr>
+        <w:pStyle w:val="ListParagraph"/>
+        <w:numPr>
+          <w:ilvl w:val="0"/>
+          <w:numId w:val="3"/>
+        </w:numPr>
+      </w:pPr>
+      <w:r>
+        <w:t>Made the layout dynamic using jQuery</w:t>
+      </w:r>
+    </w:p>
+    <w:p>
+      <w:pPr>
+        <w:pStyle w:val="ListParagraph"/>
+        <w:numPr>
+          <w:ilvl w:val="0"/>
+          <w:numId w:val="3"/>
+        </w:numPr>
+      </w:pPr>
+      <w:r>
+        <w:t xml:space="preserve">Created a Go Back button for better user experience </w:t>
       </w:r>
     </w:p>
     <w:p>
       <w:pPr>
         <w:ind w:left="360"/>
-      </w:pPr>
-    </w:p>
-    <w:p/>
-    <w:p/>
-    <w:p/>
-    <w:p/>
-    <w:p/>
-    <w:p/>
-    <w:p/>
-    <w:p/>
-    <w:p>
-      <w:pPr>
         <w:rPr>
           <w:noProof/>
         </w:rPr>
@@ -195,10 +279,10 @@
           <w:noProof/>
         </w:rPr>
         <w:drawing>
-          <wp:inline distT="0" distB="0" distL="0" distR="0" wp14:anchorId="354A80A8" wp14:editId="0C0E2BFD">
+          <wp:inline distT="0" distB="0" distL="0" distR="0" wp14:anchorId="18257D2B" wp14:editId="2FE1C1F1">
             <wp:extent cx="5731510" cy="3223895"/>
             <wp:effectExtent l="0" t="0" r="2540" b="0"/>
-            <wp:docPr id="2" name="Picture 2" descr="A screenshot of a computer&#10;&#10;Description automatically generated"/>
+            <wp:docPr id="3" name="Picture 3" descr="A screenshot of a computer&#10;&#10;Description automatically generated"/>
             <wp:cNvGraphicFramePr>
               <a:graphicFrameLocks xmlns:a="http://schemas.openxmlformats.org/drawingml/2006/main" noChangeAspect="1"/>
             </wp:cNvGraphicFramePr>
@@ -206,7 +290,7 @@
               <a:graphicData uri="http://schemas.openxmlformats.org/drawingml/2006/picture">
                 <pic:pic xmlns:pic="http://schemas.openxmlformats.org/drawingml/2006/picture">
                   <pic:nvPicPr>
-                    <pic:cNvPr id="2" name="Picture 2" descr="A screenshot of a computer&#10;&#10;Description automatically generated"/>
+                    <pic:cNvPr id="3" name="Picture 3" descr="A screenshot of a computer&#10;&#10;Description automatically generated"/>
                     <pic:cNvPicPr/>
                   </pic:nvPicPr>
                   <pic:blipFill>
@@ -233,56 +317,58 @@
     </w:p>
     <w:p>
       <w:pPr>
-        <w:pStyle w:val="ListParagraph"/>
-        <w:numPr>
-          <w:ilvl w:val="0"/>
-          <w:numId w:val="3"/>
-        </w:numPr>
-      </w:pPr>
-      <w:r>
-        <w:t>Finished the sign up and login UI</w:t>
-      </w:r>
-    </w:p>
-    <w:p>
-      <w:pPr>
-        <w:pStyle w:val="ListParagraph"/>
-        <w:numPr>
-          <w:ilvl w:val="0"/>
-          <w:numId w:val="3"/>
-        </w:numPr>
-      </w:pPr>
-      <w:r>
-        <w:t>Made the layout dynamic using jQuery</w:t>
-      </w:r>
-    </w:p>
-    <w:p>
-      <w:pPr>
-        <w:pStyle w:val="ListParagraph"/>
-        <w:numPr>
-          <w:ilvl w:val="0"/>
-          <w:numId w:val="3"/>
-        </w:numPr>
-      </w:pPr>
-      <w:r>
-        <w:t xml:space="preserve">Created a Go Back button for better user experience </w:t>
-      </w:r>
-    </w:p>
-    <w:p>
-      <w:pPr>
-        <w:ind w:left="360"/>
         <w:rPr>
           <w:noProof/>
         </w:rPr>
+      </w:pPr>
+    </w:p>
+    <w:p>
+      <w:pPr>
+        <w:tabs>
+          <w:tab w:val="left" w:pos="6192"/>
+        </w:tabs>
+      </w:pPr>
+      <w:r>
+        <w:tab/>
+      </w:r>
+    </w:p>
+    <w:p>
+      <w:pPr>
+        <w:tabs>
+          <w:tab w:val="left" w:pos="6192"/>
+        </w:tabs>
+      </w:pPr>
+    </w:p>
+    <w:p>
+      <w:pPr>
+        <w:tabs>
+          <w:tab w:val="left" w:pos="6192"/>
+        </w:tabs>
+      </w:pPr>
+      <w:r>
+        <w:lastRenderedPageBreak/>
+        <w:br/>
+      </w:r>
+      <w:r>
+        <w:br/>
+        <w:t>Day 3</w:t>
+      </w:r>
+    </w:p>
+    <w:p>
+      <w:pPr>
+        <w:tabs>
+          <w:tab w:val="left" w:pos="6192"/>
+        </w:tabs>
       </w:pPr>
       <w:r>
         <w:rPr>
           <w:noProof/>
         </w:rPr>
         <w:drawing>
-          <wp:inline distT="0" distB="0" distL="0" distR="0" wp14:anchorId="18257D2B" wp14:editId="2FE1C1F1">
+          <wp:inline distT="0" distB="0" distL="0" distR="0" wp14:anchorId="2835611C" wp14:editId="58C82507">
             <wp:extent cx="5731510" cy="3223895"/>
             <wp:effectExtent l="0" t="0" r="2540" b="0"/>
-            <wp:docPr id="3" name="Picture 3" descr="A screenshot of a computer&#10;&#10;Description automatically generated"/>
+            <wp:docPr id="4" name="Picture 4" descr="Graphical user interface, text, application, email&#10;&#10;Description automatically generated"/>
             <wp:cNvGraphicFramePr>
               <a:graphicFrameLocks xmlns:a="http://schemas.openxmlformats.org/drawingml/2006/main" noChangeAspect="1"/>
             </wp:cNvGraphicFramePr>
@@ -290,7 +376,7 @@
               <a:graphicData uri="http://schemas.openxmlformats.org/drawingml/2006/picture">
                 <pic:pic xmlns:pic="http://schemas.openxmlformats.org/drawingml/2006/picture">
                   <pic:nvPicPr>
-                    <pic:cNvPr id="3" name="Picture 3" descr="A screenshot of a computer&#10;&#10;Description automatically generated"/>
+                    <pic:cNvPr id="4" name="Picture 4" descr="Graphical user interface, text, application, email&#10;&#10;Description automatically generated"/>
                     <pic:cNvPicPr/>
                   </pic:nvPicPr>
                   <pic:blipFill>
@@ -321,54 +407,15 @@
           <w:noProof/>
         </w:rPr>
       </w:pPr>
-    </w:p>
-    <w:p>
-      <w:pPr>
-        <w:tabs>
-          <w:tab w:val="left" w:pos="6192"/>
-        </w:tabs>
-      </w:pPr>
-      <w:r>
-        <w:tab/>
-      </w:r>
-    </w:p>
-    <w:p>
-      <w:pPr>
-        <w:tabs>
-          <w:tab w:val="left" w:pos="6192"/>
-        </w:tabs>
-      </w:pPr>
-    </w:p>
-    <w:p>
-      <w:pPr>
-        <w:tabs>
-          <w:tab w:val="left" w:pos="6192"/>
-        </w:tabs>
-      </w:pPr>
-      <w:r>
-        <w:lastRenderedPageBreak/>
-        <w:br/>
-      </w:r>
-      <w:r>
-        <w:br/>
-        <w:t>Day 3</w:t>
-      </w:r>
-    </w:p>
-    <w:p>
-      <w:pPr>
-        <w:tabs>
-          <w:tab w:val="left" w:pos="6192"/>
-        </w:tabs>
-      </w:pPr>
       <w:r>
         <w:rPr>
           <w:noProof/>
         </w:rPr>
         <w:drawing>
-          <wp:inline distT="0" distB="0" distL="0" distR="0" wp14:anchorId="2835611C" wp14:editId="58C82507">
+          <wp:inline distT="0" distB="0" distL="0" distR="0" wp14:anchorId="517F0621" wp14:editId="28873B25">
             <wp:extent cx="5731510" cy="3223895"/>
             <wp:effectExtent l="0" t="0" r="2540" b="0"/>
-            <wp:docPr id="4" name="Picture 4" descr="Graphical user interface, text, application, email&#10;&#10;Description automatically generated"/>
+            <wp:docPr id="5" name="Picture 5" descr="A screenshot of a computer&#10;&#10;Description automatically generated"/>
             <wp:cNvGraphicFramePr>
               <a:graphicFrameLocks xmlns:a="http://schemas.openxmlformats.org/drawingml/2006/main" noChangeAspect="1"/>
             </wp:cNvGraphicFramePr>
@@ -376,7 +423,7 @@
               <a:graphicData uri="http://schemas.openxmlformats.org/drawingml/2006/picture">
                 <pic:pic xmlns:pic="http://schemas.openxmlformats.org/drawingml/2006/picture">
                   <pic:nvPicPr>
-                    <pic:cNvPr id="4" name="Picture 4" descr="Graphical user interface, text, application, email&#10;&#10;Description automatically generated"/>
+                    <pic:cNvPr id="5" name="Picture 5" descr="A screenshot of a computer&#10;&#10;Description automatically generated"/>
                     <pic:cNvPicPr/>
                   </pic:nvPicPr>
                   <pic:blipFill>
@@ -411,11 +458,12 @@
         <w:rPr>
           <w:noProof/>
         </w:rPr>
+        <w:lastRenderedPageBreak/>
         <w:drawing>
-          <wp:inline distT="0" distB="0" distL="0" distR="0" wp14:anchorId="517F0621" wp14:editId="28873B25">
+          <wp:inline distT="0" distB="0" distL="0" distR="0" wp14:anchorId="47E3D463" wp14:editId="5C6A6D0E">
             <wp:extent cx="5731510" cy="3223895"/>
             <wp:effectExtent l="0" t="0" r="2540" b="0"/>
-            <wp:docPr id="5" name="Picture 5" descr="A screenshot of a computer&#10;&#10;Description automatically generated"/>
+            <wp:docPr id="7" name="Picture 7" descr="A screenshot of a computer&#10;&#10;Description automatically generated with medium confidence"/>
             <wp:cNvGraphicFramePr>
               <a:graphicFrameLocks xmlns:a="http://schemas.openxmlformats.org/drawingml/2006/main" noChangeAspect="1"/>
             </wp:cNvGraphicFramePr>
@@ -423,7 +471,7 @@
               <a:graphicData uri="http://schemas.openxmlformats.org/drawingml/2006/picture">
                 <pic:pic xmlns:pic="http://schemas.openxmlformats.org/drawingml/2006/picture">
                   <pic:nvPicPr>
-                    <pic:cNvPr id="5" name="Picture 5" descr="A screenshot of a computer&#10;&#10;Description automatically generated"/>
+                    <pic:cNvPr id="7" name="Picture 7" descr="A screenshot of a computer&#10;&#10;Description automatically generated with medium confidence"/>
                     <pic:cNvPicPr/>
                   </pic:nvPicPr>
                   <pic:blipFill>
@@ -454,54 +502,6 @@
           <w:noProof/>
         </w:rPr>
       </w:pPr>
-      <w:r>
-        <w:rPr>
-          <w:noProof/>
-        </w:rPr>
-        <w:lastRenderedPageBreak/>
-        <w:drawing>
-          <wp:inline distT="0" distB="0" distL="0" distR="0" wp14:anchorId="47E3D463" wp14:editId="5C6A6D0E">
-            <wp:extent cx="5731510" cy="3223895"/>
-            <wp:effectExtent l="0" t="0" r="2540" b="0"/>
-            <wp:docPr id="7" name="Picture 7" descr="A screenshot of a computer&#10;&#10;Description automatically generated with medium confidence"/>
-            <wp:cNvGraphicFramePr>
-              <a:graphicFrameLocks xmlns:a="http://schemas.openxmlformats.org/drawingml/2006/main" noChangeAspect="1"/>
-            </wp:cNvGraphicFramePr>
-            <a:graphic xmlns:a="http://schemas.openxmlformats.org/drawingml/2006/main">
-              <a:graphicData uri="http://schemas.openxmlformats.org/drawingml/2006/picture">
-                <pic:pic xmlns:pic="http://schemas.openxmlformats.org/drawingml/2006/picture">
-                  <pic:nvPicPr>
-                    <pic:cNvPr id="7" name="Picture 7" descr="A screenshot of a computer&#10;&#10;Description automatically generated with medium confidence"/>
-                    <pic:cNvPicPr/>
-                  </pic:nvPicPr>
-                  <pic:blipFill>
-                    <a:blip r:embed="rId13"/>
-                    <a:stretch>
-                      <a:fillRect/>
-                    </a:stretch>
-                  </pic:blipFill>
-                  <pic:spPr>
-                    <a:xfrm>
-                      <a:off x="0" y="0"/>
-                      <a:ext cx="5731510" cy="3223895"/>
-                    </a:xfrm>
-                    <a:prstGeom prst="rect">
-                      <a:avLst/>
-                    </a:prstGeom>
-                  </pic:spPr>
-                </pic:pic>
-              </a:graphicData>
-            </a:graphic>
-          </wp:inline>
-        </w:drawing>
-      </w:r>
-    </w:p>
-    <w:p>
-      <w:pPr>
-        <w:rPr>
-          <w:noProof/>
-        </w:rPr>
-      </w:pPr>
     </w:p>
     <w:p>
       <w:pPr>
@@ -617,6 +617,53 @@
                 <pic:pic xmlns:pic="http://schemas.openxmlformats.org/drawingml/2006/picture">
                   <pic:nvPicPr>
                     <pic:cNvPr id="6" name="Picture 6" descr="A screenshot of a computer&#10;&#10;Description automatically generated with medium confidence"/>
+                    <pic:cNvPicPr/>
+                  </pic:nvPicPr>
+                  <pic:blipFill>
+                    <a:blip r:embed="rId13"/>
+                    <a:stretch>
+                      <a:fillRect/>
+                    </a:stretch>
+                  </pic:blipFill>
+                  <pic:spPr>
+                    <a:xfrm>
+                      <a:off x="0" y="0"/>
+                      <a:ext cx="5731510" cy="3582035"/>
+                    </a:xfrm>
+                    <a:prstGeom prst="rect">
+                      <a:avLst/>
+                    </a:prstGeom>
+                  </pic:spPr>
+                </pic:pic>
+              </a:graphicData>
+            </a:graphic>
+          </wp:inline>
+        </w:drawing>
+      </w:r>
+    </w:p>
+    <w:p>
+      <w:pPr>
+        <w:rPr>
+          <w:noProof/>
+        </w:rPr>
+      </w:pPr>
+      <w:r>
+        <w:rPr>
+          <w:noProof/>
+        </w:rPr>
+        <w:drawing>
+          <wp:inline distT="0" distB="0" distL="0" distR="0" wp14:anchorId="4A0BF59C" wp14:editId="08012DB4">
+            <wp:extent cx="5731510" cy="3582035"/>
+            <wp:effectExtent l="0" t="0" r="2540" b="0"/>
+            <wp:docPr id="8" name="Picture 8" descr="Graphical user interface, application&#10;&#10;Description automatically generated"/>
+            <wp:cNvGraphicFramePr>
+              <a:graphicFrameLocks xmlns:a="http://schemas.openxmlformats.org/drawingml/2006/main" noChangeAspect="1"/>
+            </wp:cNvGraphicFramePr>
+            <a:graphic xmlns:a="http://schemas.openxmlformats.org/drawingml/2006/main">
+              <a:graphicData uri="http://schemas.openxmlformats.org/drawingml/2006/picture">
+                <pic:pic xmlns:pic="http://schemas.openxmlformats.org/drawingml/2006/picture">
+                  <pic:nvPicPr>
+                    <pic:cNvPr id="8" name="Picture 8" descr="Graphical user interface, application&#10;&#10;Description automatically generated"/>
                     <pic:cNvPicPr/>
                   </pic:nvPicPr>
                   <pic:blipFill>
@@ -643,53 +690,6 @@
     </w:p>
     <w:p>
       <w:pPr>
-        <w:rPr>
-          <w:noProof/>
-        </w:rPr>
-      </w:pPr>
-      <w:r>
-        <w:rPr>
-          <w:noProof/>
-        </w:rPr>
-        <w:drawing>
-          <wp:inline distT="0" distB="0" distL="0" distR="0" wp14:anchorId="4A0BF59C" wp14:editId="08012DB4">
-            <wp:extent cx="5731510" cy="3582035"/>
-            <wp:effectExtent l="0" t="0" r="2540" b="0"/>
-            <wp:docPr id="8" name="Picture 8" descr="Graphical user interface, application&#10;&#10;Description automatically generated"/>
-            <wp:cNvGraphicFramePr>
-              <a:graphicFrameLocks xmlns:a="http://schemas.openxmlformats.org/drawingml/2006/main" noChangeAspect="1"/>
-            </wp:cNvGraphicFramePr>
-            <a:graphic xmlns:a="http://schemas.openxmlformats.org/drawingml/2006/main">
-              <a:graphicData uri="http://schemas.openxmlformats.org/drawingml/2006/picture">
-                <pic:pic xmlns:pic="http://schemas.openxmlformats.org/drawingml/2006/picture">
-                  <pic:nvPicPr>
-                    <pic:cNvPr id="8" name="Picture 8" descr="Graphical user interface, application&#10;&#10;Description automatically generated"/>
-                    <pic:cNvPicPr/>
-                  </pic:nvPicPr>
-                  <pic:blipFill>
-                    <a:blip r:embed="rId15"/>
-                    <a:stretch>
-                      <a:fillRect/>
-                    </a:stretch>
-                  </pic:blipFill>
-                  <pic:spPr>
-                    <a:xfrm>
-                      <a:off x="0" y="0"/>
-                      <a:ext cx="5731510" cy="3582035"/>
-                    </a:xfrm>
-                    <a:prstGeom prst="rect">
-                      <a:avLst/>
-                    </a:prstGeom>
-                  </pic:spPr>
-                </pic:pic>
-              </a:graphicData>
-            </a:graphic>
-          </wp:inline>
-        </w:drawing>
-      </w:r>
-    </w:p>
-    <w:p>
-      <w:pPr>
         <w:pStyle w:val="ListParagraph"/>
         <w:numPr>
           <w:ilvl w:val="0"/>
@@ -764,7 +764,7 @@
                     <pic:cNvPicPr/>
                   </pic:nvPicPr>
                   <pic:blipFill>
-                    <a:blip r:embed="rId16"/>
+                    <a:blip r:embed="rId15"/>
                     <a:stretch>
                       <a:fillRect/>
                     </a:stretch>
@@ -796,9 +796,11 @@
       <w:r>
         <w:t xml:space="preserve">Login system is mostly finished, just need to add </w:t>
       </w:r>
-      <w:r>
-        <w:t>client-side</w:t>
-      </w:r>
+      <w:proofErr w:type="gramStart"/>
+      <w:r>
+        <w:t>client side</w:t>
+      </w:r>
+      <w:proofErr w:type="gramEnd"/>
       <w:r>
         <w:t xml:space="preserve"> validation</w:t>
       </w:r>
@@ -835,9 +837,11 @@
           <w:numId w:val="6"/>
         </w:numPr>
       </w:pPr>
-      <w:r>
-        <w:t>Next,</w:t>
-      </w:r>
+      <w:proofErr w:type="gramStart"/>
+      <w:r>
+        <w:t>Next</w:t>
+      </w:r>
+      <w:proofErr w:type="gramEnd"/>
       <w:r>
         <w:t xml:space="preserve"> I need to figure out flexbox wrapping as currently the page is not usable on small screens</w:t>
       </w:r>
@@ -845,6 +849,548 @@
     <w:p>
       <w:pPr>
         <w:pStyle w:val="ListParagraph"/>
+      </w:pPr>
+    </w:p>
+    <w:p>
+      <w:pPr>
+        <w:pStyle w:val="ListParagraph"/>
+      </w:pPr>
+    </w:p>
+    <w:p>
+      <w:pPr>
+        <w:pStyle w:val="ListParagraph"/>
+      </w:pPr>
+    </w:p>
+    <w:p>
+      <w:pPr>
+        <w:pStyle w:val="ListParagraph"/>
+      </w:pPr>
+    </w:p>
+    <w:p>
+      <w:pPr>
+        <w:pStyle w:val="ListParagraph"/>
+      </w:pPr>
+    </w:p>
+    <w:p>
+      <w:pPr>
+        <w:pStyle w:val="ListParagraph"/>
+      </w:pPr>
+    </w:p>
+    <w:p>
+      <w:pPr>
+        <w:pStyle w:val="ListParagraph"/>
+      </w:pPr>
+    </w:p>
+    <w:p>
+      <w:pPr>
+        <w:pStyle w:val="ListParagraph"/>
+      </w:pPr>
+    </w:p>
+    <w:p>
+      <w:pPr>
+        <w:pStyle w:val="ListParagraph"/>
+      </w:pPr>
+    </w:p>
+    <w:p>
+      <w:pPr>
+        <w:pStyle w:val="ListParagraph"/>
+      </w:pPr>
+    </w:p>
+    <w:p>
+      <w:pPr>
+        <w:pStyle w:val="ListParagraph"/>
+      </w:pPr>
+    </w:p>
+    <w:p>
+      <w:pPr>
+        <w:pStyle w:val="ListParagraph"/>
+      </w:pPr>
+    </w:p>
+    <w:p>
+      <w:pPr>
+        <w:pStyle w:val="ListParagraph"/>
+      </w:pPr>
+    </w:p>
+    <w:p>
+      <w:pPr>
+        <w:pStyle w:val="ListParagraph"/>
+      </w:pPr>
+    </w:p>
+    <w:p>
+      <w:pPr>
+        <w:pStyle w:val="ListParagraph"/>
+      </w:pPr>
+    </w:p>
+    <w:p>
+      <w:pPr>
+        <w:pStyle w:val="ListParagraph"/>
+      </w:pPr>
+    </w:p>
+    <w:p>
+      <w:pPr>
+        <w:pStyle w:val="ListParagraph"/>
+      </w:pPr>
+    </w:p>
+    <w:p>
+      <w:pPr>
+        <w:pStyle w:val="ListParagraph"/>
+      </w:pPr>
+    </w:p>
+    <w:p>
+      <w:pPr>
+        <w:pStyle w:val="ListParagraph"/>
+      </w:pPr>
+    </w:p>
+    <w:p>
+      <w:pPr>
+        <w:pStyle w:val="ListParagraph"/>
+      </w:pPr>
+    </w:p>
+    <w:p>
+      <w:pPr>
+        <w:pStyle w:val="ListParagraph"/>
+      </w:pPr>
+    </w:p>
+    <w:p>
+      <w:pPr>
+        <w:rPr>
+          <w:b/>
+          <w:bCs/>
+        </w:rPr>
+      </w:pPr>
+      <w:r>
+        <w:rPr>
+          <w:b/>
+          <w:bCs/>
+        </w:rPr>
+        <w:lastRenderedPageBreak/>
+        <w:t>Day 5</w:t>
+      </w:r>
+    </w:p>
+    <w:p>
+      <w:pPr>
+        <w:rPr>
+          <w:b/>
+          <w:bCs/>
+        </w:rPr>
+      </w:pPr>
+      <w:r>
+        <w:rPr>
+          <w:noProof/>
+        </w:rPr>
+        <w:drawing>
+          <wp:inline distT="0" distB="0" distL="0" distR="0" wp14:anchorId="089D94A6" wp14:editId="25987EB7">
+            <wp:extent cx="5731510" cy="3582035"/>
+            <wp:effectExtent l="0" t="0" r="2540" b="0"/>
+            <wp:docPr id="11" name="Picture 11" descr="A screenshot of a computer&#10;&#10;Description automatically generated"/>
+            <wp:cNvGraphicFramePr>
+              <a:graphicFrameLocks xmlns:a="http://schemas.openxmlformats.org/drawingml/2006/main" noChangeAspect="1"/>
+            </wp:cNvGraphicFramePr>
+            <a:graphic xmlns:a="http://schemas.openxmlformats.org/drawingml/2006/main">
+              <a:graphicData uri="http://schemas.openxmlformats.org/drawingml/2006/picture">
+                <pic:pic xmlns:pic="http://schemas.openxmlformats.org/drawingml/2006/picture">
+                  <pic:nvPicPr>
+                    <pic:cNvPr id="11" name="Picture 11" descr="A screenshot of a computer&#10;&#10;Description automatically generated"/>
+                    <pic:cNvPicPr/>
+                  </pic:nvPicPr>
+                  <pic:blipFill>
+                    <a:blip r:embed="rId16"/>
+                    <a:stretch>
+                      <a:fillRect/>
+                    </a:stretch>
+                  </pic:blipFill>
+                  <pic:spPr>
+                    <a:xfrm>
+                      <a:off x="0" y="0"/>
+                      <a:ext cx="5731510" cy="3582035"/>
+                    </a:xfrm>
+                    <a:prstGeom prst="rect">
+                      <a:avLst/>
+                    </a:prstGeom>
+                  </pic:spPr>
+                </pic:pic>
+              </a:graphicData>
+            </a:graphic>
+          </wp:inline>
+        </w:drawing>
+      </w:r>
+    </w:p>
+    <w:p>
+      <w:pPr>
+        <w:rPr>
+          <w:noProof/>
+        </w:rPr>
+      </w:pPr>
+      <w:r>
+        <w:rPr>
+          <w:noProof/>
+        </w:rPr>
+        <w:drawing>
+          <wp:inline distT="0" distB="0" distL="0" distR="0" wp14:anchorId="47EA0B2D" wp14:editId="361585E4">
+            <wp:extent cx="5731510" cy="3582035"/>
+            <wp:effectExtent l="0" t="0" r="2540" b="0"/>
+            <wp:docPr id="9" name="Picture 9" descr="A screenshot of a computer&#10;&#10;Description automatically generated"/>
+            <wp:cNvGraphicFramePr>
+              <a:graphicFrameLocks xmlns:a="http://schemas.openxmlformats.org/drawingml/2006/main" noChangeAspect="1"/>
+            </wp:cNvGraphicFramePr>
+            <a:graphic xmlns:a="http://schemas.openxmlformats.org/drawingml/2006/main">
+              <a:graphicData uri="http://schemas.openxmlformats.org/drawingml/2006/picture">
+                <pic:pic xmlns:pic="http://schemas.openxmlformats.org/drawingml/2006/picture">
+                  <pic:nvPicPr>
+                    <pic:cNvPr id="9" name="Picture 9" descr="A screenshot of a computer&#10;&#10;Description automatically generated"/>
+                    <pic:cNvPicPr/>
+                  </pic:nvPicPr>
+                  <pic:blipFill>
+                    <a:blip r:embed="rId17"/>
+                    <a:stretch>
+                      <a:fillRect/>
+                    </a:stretch>
+                  </pic:blipFill>
+                  <pic:spPr>
+                    <a:xfrm>
+                      <a:off x="0" y="0"/>
+                      <a:ext cx="5731510" cy="3582035"/>
+                    </a:xfrm>
+                    <a:prstGeom prst="rect">
+                      <a:avLst/>
+                    </a:prstGeom>
+                  </pic:spPr>
+                </pic:pic>
+              </a:graphicData>
+            </a:graphic>
+          </wp:inline>
+        </w:drawing>
+      </w:r>
+    </w:p>
+    <w:p>
+      <w:pPr>
+        <w:rPr>
+          <w:noProof/>
+        </w:rPr>
+      </w:pPr>
+    </w:p>
+    <w:p>
+      <w:pPr>
+        <w:pStyle w:val="ListParagraph"/>
+        <w:numPr>
+          <w:ilvl w:val="0"/>
+          <w:numId w:val="6"/>
+        </w:numPr>
+        <w:tabs>
+          <w:tab w:val="left" w:pos="1008"/>
+        </w:tabs>
+      </w:pPr>
+      <w:r>
+        <w:t>Implemented the database from the design documentation</w:t>
+      </w:r>
+    </w:p>
+    <w:p>
+      <w:pPr>
+        <w:pStyle w:val="ListParagraph"/>
+        <w:numPr>
+          <w:ilvl w:val="0"/>
+          <w:numId w:val="6"/>
+        </w:numPr>
+        <w:tabs>
+          <w:tab w:val="left" w:pos="1008"/>
+        </w:tabs>
+      </w:pPr>
+      <w:r>
+        <w:t>Created all relationships after setting indexes</w:t>
+      </w:r>
+    </w:p>
+    <w:p>
+      <w:pPr>
+        <w:pStyle w:val="ListParagraph"/>
+        <w:numPr>
+          <w:ilvl w:val="0"/>
+          <w:numId w:val="6"/>
+        </w:numPr>
+        <w:tabs>
+          <w:tab w:val="left" w:pos="1008"/>
+        </w:tabs>
+      </w:pPr>
+      <w:r>
+        <w:t xml:space="preserve">Made the database design </w:t>
+      </w:r>
+      <w:proofErr w:type="gramStart"/>
+      <w:r>
+        <w:t>similar to</w:t>
+      </w:r>
+      <w:proofErr w:type="gramEnd"/>
+      <w:r>
+        <w:t xml:space="preserve"> my documentation to make things easier</w:t>
+      </w:r>
+    </w:p>
+    <w:p>
+      <w:pPr>
+        <w:pStyle w:val="ListParagraph"/>
+        <w:tabs>
+          <w:tab w:val="left" w:pos="1008"/>
+        </w:tabs>
+      </w:pPr>
+    </w:p>
+    <w:p>
+      <w:pPr>
+        <w:pStyle w:val="ListParagraph"/>
+        <w:tabs>
+          <w:tab w:val="left" w:pos="1008"/>
+        </w:tabs>
+      </w:pPr>
+    </w:p>
+    <w:p>
+      <w:pPr>
+        <w:tabs>
+          <w:tab w:val="left" w:pos="1008"/>
+        </w:tabs>
+        <w:rPr>
+          <w:noProof/>
+        </w:rPr>
+      </w:pPr>
+      <w:r>
+        <w:rPr>
+          <w:noProof/>
+        </w:rPr>
+        <w:drawing>
+          <wp:inline distT="0" distB="0" distL="0" distR="0" wp14:anchorId="65C6CC7C" wp14:editId="4F11DCC8">
+            <wp:extent cx="5731510" cy="3582035"/>
+            <wp:effectExtent l="0" t="0" r="2540" b="0"/>
+            <wp:docPr id="13" name="Picture 13" descr="Graphical user interface, application&#10;&#10;Description automatically generated"/>
+            <wp:cNvGraphicFramePr>
+              <a:graphicFrameLocks xmlns:a="http://schemas.openxmlformats.org/drawingml/2006/main" noChangeAspect="1"/>
+            </wp:cNvGraphicFramePr>
+            <a:graphic xmlns:a="http://schemas.openxmlformats.org/drawingml/2006/main">
+              <a:graphicData uri="http://schemas.openxmlformats.org/drawingml/2006/picture">
+                <pic:pic xmlns:pic="http://schemas.openxmlformats.org/drawingml/2006/picture">
+                  <pic:nvPicPr>
+                    <pic:cNvPr id="13" name="Picture 13" descr="Graphical user interface, application&#10;&#10;Description automatically generated"/>
+                    <pic:cNvPicPr/>
+                  </pic:nvPicPr>
+                  <pic:blipFill>
+                    <a:blip r:embed="rId18"/>
+                    <a:stretch>
+                      <a:fillRect/>
+                    </a:stretch>
+                  </pic:blipFill>
+                  <pic:spPr>
+                    <a:xfrm>
+                      <a:off x="0" y="0"/>
+                      <a:ext cx="5731510" cy="3582035"/>
+                    </a:xfrm>
+                    <a:prstGeom prst="rect">
+                      <a:avLst/>
+                    </a:prstGeom>
+                  </pic:spPr>
+                </pic:pic>
+              </a:graphicData>
+            </a:graphic>
+          </wp:inline>
+        </w:drawing>
+      </w:r>
+    </w:p>
+    <w:p>
+      <w:pPr>
+        <w:tabs>
+          <w:tab w:val="left" w:pos="1008"/>
+        </w:tabs>
+        <w:rPr>
+          <w:noProof/>
+        </w:rPr>
+      </w:pPr>
+      <w:r>
+        <w:rPr>
+          <w:noProof/>
+        </w:rPr>
+        <w:drawing>
+          <wp:inline distT="0" distB="0" distL="0" distR="0" wp14:anchorId="403B9BC8" wp14:editId="6FB9F9CE">
+            <wp:extent cx="5731510" cy="3582035"/>
+            <wp:effectExtent l="0" t="0" r="2540" b="0"/>
+            <wp:docPr id="15" name="Picture 15" descr="Graphical user interface, application, Word&#10;&#10;Description automatically generated"/>
+            <wp:cNvGraphicFramePr>
+              <a:graphicFrameLocks xmlns:a="http://schemas.openxmlformats.org/drawingml/2006/main" noChangeAspect="1"/>
+            </wp:cNvGraphicFramePr>
+            <a:graphic xmlns:a="http://schemas.openxmlformats.org/drawingml/2006/main">
+              <a:graphicData uri="http://schemas.openxmlformats.org/drawingml/2006/picture">
+                <pic:pic xmlns:pic="http://schemas.openxmlformats.org/drawingml/2006/picture">
+                  <pic:nvPicPr>
+                    <pic:cNvPr id="15" name="Picture 15" descr="Graphical user interface, application, Word&#10;&#10;Description automatically generated"/>
+                    <pic:cNvPicPr/>
+                  </pic:nvPicPr>
+                  <pic:blipFill>
+                    <a:blip r:embed="rId19"/>
+                    <a:stretch>
+                      <a:fillRect/>
+                    </a:stretch>
+                  </pic:blipFill>
+                  <pic:spPr>
+                    <a:xfrm>
+                      <a:off x="0" y="0"/>
+                      <a:ext cx="5731510" cy="3582035"/>
+                    </a:xfrm>
+                    <a:prstGeom prst="rect">
+                      <a:avLst/>
+                    </a:prstGeom>
+                  </pic:spPr>
+                </pic:pic>
+              </a:graphicData>
+            </a:graphic>
+          </wp:inline>
+        </w:drawing>
+      </w:r>
+    </w:p>
+    <w:p>
+      <w:pPr>
+        <w:rPr>
+          <w:noProof/>
+        </w:rPr>
+      </w:pPr>
+      <w:r>
+        <w:rPr>
+          <w:noProof/>
+        </w:rPr>
+        <w:lastRenderedPageBreak/>
+        <w:drawing>
+          <wp:inline distT="0" distB="0" distL="0" distR="0" wp14:anchorId="7ED3A35C" wp14:editId="30812EFA">
+            <wp:extent cx="5731510" cy="3582035"/>
+            <wp:effectExtent l="0" t="0" r="2540" b="0"/>
+            <wp:docPr id="16" name="Picture 16" descr="Graphical user interface, application, Word&#10;&#10;Description automatically generated"/>
+            <wp:cNvGraphicFramePr>
+              <a:graphicFrameLocks xmlns:a="http://schemas.openxmlformats.org/drawingml/2006/main" noChangeAspect="1"/>
+            </wp:cNvGraphicFramePr>
+            <a:graphic xmlns:a="http://schemas.openxmlformats.org/drawingml/2006/main">
+              <a:graphicData uri="http://schemas.openxmlformats.org/drawingml/2006/picture">
+                <pic:pic xmlns:pic="http://schemas.openxmlformats.org/drawingml/2006/picture">
+                  <pic:nvPicPr>
+                    <pic:cNvPr id="16" name="Picture 16" descr="Graphical user interface, application, Word&#10;&#10;Description automatically generated"/>
+                    <pic:cNvPicPr/>
+                  </pic:nvPicPr>
+                  <pic:blipFill>
+                    <a:blip r:embed="rId20"/>
+                    <a:stretch>
+                      <a:fillRect/>
+                    </a:stretch>
+                  </pic:blipFill>
+                  <pic:spPr>
+                    <a:xfrm>
+                      <a:off x="0" y="0"/>
+                      <a:ext cx="5731510" cy="3582035"/>
+                    </a:xfrm>
+                    <a:prstGeom prst="rect">
+                      <a:avLst/>
+                    </a:prstGeom>
+                  </pic:spPr>
+                </pic:pic>
+              </a:graphicData>
+            </a:graphic>
+          </wp:inline>
+        </w:drawing>
+      </w:r>
+    </w:p>
+    <w:p>
+      <w:pPr>
+        <w:pStyle w:val="ListParagraph"/>
+        <w:numPr>
+          <w:ilvl w:val="0"/>
+          <w:numId w:val="6"/>
+        </w:numPr>
+        <w:tabs>
+          <w:tab w:val="left" w:pos="1212"/>
+        </w:tabs>
+      </w:pPr>
+      <w:r>
+        <w:t>Improved scaling of the flexboxes, website is now usable on mobile devices</w:t>
+      </w:r>
+    </w:p>
+    <w:p>
+      <w:pPr>
+        <w:pStyle w:val="ListParagraph"/>
+        <w:numPr>
+          <w:ilvl w:val="0"/>
+          <w:numId w:val="6"/>
+        </w:numPr>
+        <w:tabs>
+          <w:tab w:val="left" w:pos="1212"/>
+        </w:tabs>
+      </w:pPr>
+      <w:r>
+        <w:t xml:space="preserve">Added </w:t>
+      </w:r>
+      <w:r>
+        <w:t>A shadow</w:t>
+      </w:r>
+      <w:r>
+        <w:t xml:space="preserve"> effect to the task items</w:t>
+      </w:r>
+      <w:r>
+        <w:t xml:space="preserve"> when the mouse is over </w:t>
+      </w:r>
+      <w:proofErr w:type="gramStart"/>
+      <w:r>
+        <w:t>them</w:t>
+      </w:r>
+      <w:r>
+        <w:t>,</w:t>
+      </w:r>
+      <w:r>
+        <w:t xml:space="preserve"> </w:t>
+      </w:r>
+      <w:r>
+        <w:t xml:space="preserve"> This</w:t>
+      </w:r>
+      <w:proofErr w:type="gramEnd"/>
+      <w:r>
+        <w:t xml:space="preserve"> makes it clear </w:t>
+      </w:r>
+      <w:r>
+        <w:t xml:space="preserve">to the user </w:t>
+      </w:r>
+      <w:r>
+        <w:t>that the item is being selected</w:t>
+      </w:r>
+      <w:r>
+        <w:t>.</w:t>
+      </w:r>
+    </w:p>
+    <w:p>
+      <w:pPr>
+        <w:tabs>
+          <w:tab w:val="left" w:pos="1212"/>
+        </w:tabs>
+      </w:pPr>
+    </w:p>
+    <w:p>
+      <w:pPr>
+        <w:tabs>
+          <w:tab w:val="left" w:pos="1212"/>
+        </w:tabs>
+      </w:pPr>
+    </w:p>
+    <w:p>
+      <w:pPr>
+        <w:pStyle w:val="ListParagraph"/>
+        <w:numPr>
+          <w:ilvl w:val="0"/>
+          <w:numId w:val="6"/>
+        </w:numPr>
+        <w:tabs>
+          <w:tab w:val="left" w:pos="1212"/>
+        </w:tabs>
+      </w:pPr>
+      <w:r>
+        <w:t>Next time will program system to get all set tasks from the database</w:t>
+      </w:r>
+    </w:p>
+    <w:p>
+      <w:pPr>
+        <w:tabs>
+          <w:tab w:val="left" w:pos="1212"/>
+        </w:tabs>
+      </w:pPr>
+    </w:p>
+    <w:p>
+      <w:pPr>
+        <w:pStyle w:val="ListParagraph"/>
+        <w:ind w:left="1440"/>
       </w:pPr>
     </w:p>
     <w:sectPr>
@@ -1138,7 +1684,7 @@
   <w:abstractNum w:abstractNumId="2" w15:restartNumberingAfterBreak="0">
     <w:nsid w:val="05DF7865"/>
     <w:multiLevelType w:val="hybridMultilevel"/>
-    <w:tmpl w:val="0FE2B242"/>
+    <w:tmpl w:val="ED3E11F0"/>
     <w:lvl w:ilvl="0" w:tplc="08090001">
       <w:start w:val="1"/>
       <w:numFmt w:val="bullet"/>
@@ -1581,6 +2127,119 @@
       <w:lvlJc w:val="left"/>
       <w:pPr>
         <w:ind w:left="6480" w:hanging="360"/>
+      </w:pPr>
+      <w:rPr>
+        <w:rFonts w:ascii="Wingdings" w:hAnsi="Wingdings" w:hint="default"/>
+      </w:rPr>
+    </w:lvl>
+  </w:abstractNum>
+  <w:abstractNum w:abstractNumId="6" w15:restartNumberingAfterBreak="0">
+    <w:nsid w:val="64A606B6"/>
+    <w:multiLevelType w:val="hybridMultilevel"/>
+    <w:tmpl w:val="67FEEB00"/>
+    <w:lvl w:ilvl="0" w:tplc="08090001">
+      <w:start w:val="1"/>
+      <w:numFmt w:val="bullet"/>
+      <w:lvlText w:val=""/>
+      <w:lvlJc w:val="left"/>
+      <w:pPr>
+        <w:ind w:left="1440" w:hanging="360"/>
+      </w:pPr>
+      <w:rPr>
+        <w:rFonts w:ascii="Symbol" w:hAnsi="Symbol" w:hint="default"/>
+      </w:rPr>
+    </w:lvl>
+    <w:lvl w:ilvl="1" w:tplc="08090003" w:tentative="1">
+      <w:start w:val="1"/>
+      <w:numFmt w:val="bullet"/>
+      <w:lvlText w:val="o"/>
+      <w:lvlJc w:val="left"/>
+      <w:pPr>
+        <w:ind w:left="2160" w:hanging="360"/>
+      </w:pPr>
+      <w:rPr>
+        <w:rFonts w:ascii="Courier New" w:hAnsi="Courier New" w:cs="Courier New" w:hint="default"/>
+      </w:rPr>
+    </w:lvl>
+    <w:lvl w:ilvl="2" w:tplc="08090005" w:tentative="1">
+      <w:start w:val="1"/>
+      <w:numFmt w:val="bullet"/>
+      <w:lvlText w:val=""/>
+      <w:lvlJc w:val="left"/>
+      <w:pPr>
+        <w:ind w:left="2880" w:hanging="360"/>
+      </w:pPr>
+      <w:rPr>
+        <w:rFonts w:ascii="Wingdings" w:hAnsi="Wingdings" w:hint="default"/>
+      </w:rPr>
+    </w:lvl>
+    <w:lvl w:ilvl="3" w:tplc="08090001" w:tentative="1">
+      <w:start w:val="1"/>
+      <w:numFmt w:val="bullet"/>
+      <w:lvlText w:val=""/>
+      <w:lvlJc w:val="left"/>
+      <w:pPr>
+        <w:ind w:left="3600" w:hanging="360"/>
+      </w:pPr>
+      <w:rPr>
+        <w:rFonts w:ascii="Symbol" w:hAnsi="Symbol" w:hint="default"/>
+      </w:rPr>
+    </w:lvl>
+    <w:lvl w:ilvl="4" w:tplc="08090003" w:tentative="1">
+      <w:start w:val="1"/>
+      <w:numFmt w:val="bullet"/>
+      <w:lvlText w:val="o"/>
+      <w:lvlJc w:val="left"/>
+      <w:pPr>
+        <w:ind w:left="4320" w:hanging="360"/>
+      </w:pPr>
+      <w:rPr>
+        <w:rFonts w:ascii="Courier New" w:hAnsi="Courier New" w:cs="Courier New" w:hint="default"/>
+      </w:rPr>
+    </w:lvl>
+    <w:lvl w:ilvl="5" w:tplc="08090005" w:tentative="1">
+      <w:start w:val="1"/>
+      <w:numFmt w:val="bullet"/>
+      <w:lvlText w:val=""/>
+      <w:lvlJc w:val="left"/>
+      <w:pPr>
+        <w:ind w:left="5040" w:hanging="360"/>
+      </w:pPr>
+      <w:rPr>
+        <w:rFonts w:ascii="Wingdings" w:hAnsi="Wingdings" w:hint="default"/>
+      </w:rPr>
+    </w:lvl>
+    <w:lvl w:ilvl="6" w:tplc="08090001" w:tentative="1">
+      <w:start w:val="1"/>
+      <w:numFmt w:val="bullet"/>
+      <w:lvlText w:val=""/>
+      <w:lvlJc w:val="left"/>
+      <w:pPr>
+        <w:ind w:left="5760" w:hanging="360"/>
+      </w:pPr>
+      <w:rPr>
+        <w:rFonts w:ascii="Symbol" w:hAnsi="Symbol" w:hint="default"/>
+      </w:rPr>
+    </w:lvl>
+    <w:lvl w:ilvl="7" w:tplc="08090003" w:tentative="1">
+      <w:start w:val="1"/>
+      <w:numFmt w:val="bullet"/>
+      <w:lvlText w:val="o"/>
+      <w:lvlJc w:val="left"/>
+      <w:pPr>
+        <w:ind w:left="6480" w:hanging="360"/>
+      </w:pPr>
+      <w:rPr>
+        <w:rFonts w:ascii="Courier New" w:hAnsi="Courier New" w:cs="Courier New" w:hint="default"/>
+      </w:rPr>
+    </w:lvl>
+    <w:lvl w:ilvl="8" w:tplc="08090005" w:tentative="1">
+      <w:start w:val="1"/>
+      <w:numFmt w:val="bullet"/>
+      <w:lvlText w:val=""/>
+      <w:lvlJc w:val="left"/>
+      <w:pPr>
+        <w:ind w:left="7200" w:hanging="360"/>
       </w:pPr>
       <w:rPr>
         <w:rFonts w:ascii="Wingdings" w:hAnsi="Wingdings" w:hint="default"/>
@@ -1604,6 +2263,9 @@
   </w:num>
   <w:num w:numId="6">
     <w:abstractNumId w:val="2"/>
+  </w:num>
+  <w:num w:numId="7">
+    <w:abstractNumId w:val="6"/>
   </w:num>
 </w:numbering>
 </file>
@@ -2385,16 +3047,4 @@
     </a:ext>
   </a:extLst>
 </a:theme>
-</file>
-
-<file path=customXml/item1.xml><?xml version="1.0" encoding="utf-8"?>
-<b:Sources xmlns:b="http://schemas.openxmlformats.org/officeDocument/2006/bibliography" xmlns="http://schemas.openxmlformats.org/officeDocument/2006/bibliography" SelectedStyle="\APASixthEditionOfficeOnline.xsl" StyleName="APA" Version="6"/>
-</file>
-
-<file path=customXml/itemProps1.xml><?xml version="1.0" encoding="utf-8"?>
-<ds:datastoreItem xmlns:ds="http://schemas.openxmlformats.org/officeDocument/2006/customXml" ds:itemID="{ECB90259-C2F0-4491-B991-FB9083EF9FFD}">
-  <ds:schemaRefs>
-    <ds:schemaRef ds:uri="http://schemas.openxmlformats.org/officeDocument/2006/bibliography"/>
-  </ds:schemaRefs>
-</ds:datastoreItem>
 </file>
</xml_diff>